<commit_message>
Update Szakdolgozat & app
</commit_message>
<xml_diff>
--- a/szakdolgozat.docx
+++ b/szakdolgozat.docx
@@ -3027,10 +3027,103 @@
         <w:ind w:firstLine="851"/>
       </w:pPr>
       <w:r>
-        <w:t>A ponttranszformációk olyan leképezések, melyek egy ponthoz rendelnek hozzá egy másik pontot. Ezen transzformációkat tulajdonságaik alapján különböző kategóriákba sorolhatjuk</w:t>
-      </w:r>
-      <w:r>
-        <w:t>, ezek közül a leggyakrabban használt transzformációk</w:t>
+        <w:t>A ponttranszformációk olyan l</w:t>
+      </w:r>
+      <w:r>
+        <w:t>eképezések, melyek egy p ponthoz</w:t>
+      </w:r>
+      <w:r>
+        <w:t xml:space="preserve"> egy </w:t>
+      </w:r>
+      <w:r>
+        <w:t>p’</w:t>
+      </w:r>
+      <w:r>
+        <w:t xml:space="preserve"> pontot</w:t>
+      </w:r>
+      <w:r>
+        <w:t xml:space="preserve"> rendelnek</w:t>
+      </w:r>
+      <w:r>
+        <w:t xml:space="preserve">, ahol p, </w:t>
+      </w:r>
+      <w:r>
+        <w:t>p’</w:t>
+      </w:r>
+      <w:r>
+        <w:t xml:space="preserve"> </w:t>
+      </w:r>
+      <m:oMath>
+        <m:r>
+          <w:rPr>
+            <w:rFonts w:ascii="Cambria Math" w:hAnsi="Cambria Math"/>
+          </w:rPr>
+          <m:t>∈</m:t>
+        </m:r>
+        <m:r>
+          <w:rPr>
+            <w:rFonts w:ascii="Cambria Math" w:hAnsi="Cambria Math"/>
+          </w:rPr>
+          <m:t xml:space="preserve"> </m:t>
+        </m:r>
+        <m:sSup>
+          <m:sSupPr>
+            <m:ctrlPr>
+              <w:rPr>
+                <w:rFonts w:ascii="Cambria Math" w:hAnsi="Cambria Math"/>
+                <w:i/>
+              </w:rPr>
+            </m:ctrlPr>
+          </m:sSupPr>
+          <m:e>
+            <m:r>
+              <m:rPr>
+                <m:scr m:val="double-struck"/>
+              </m:rPr>
+              <w:rPr>
+                <w:rFonts w:ascii="Cambria Math" w:hAnsi="Cambria Math"/>
+              </w:rPr>
+              <m:t>R</m:t>
+            </m:r>
+          </m:e>
+          <m:sup>
+            <m:r>
+              <w:rPr>
+                <w:rFonts w:ascii="Cambria Math" w:hAnsi="Cambria Math"/>
+              </w:rPr>
+              <m:t>n</m:t>
+            </m:r>
+          </m:sup>
+        </m:sSup>
+      </m:oMath>
+      <w:r>
+        <w:t xml:space="preserve"> | n &gt; 1</w:t>
+      </w:r>
+      <w:r>
+        <w:t xml:space="preserve">. </w:t>
+      </w:r>
+    </w:p>
+    <w:p>
+      <w:pPr>
+        <w:ind w:firstLine="851"/>
+      </w:pPr>
+      <w:r>
+        <w:t xml:space="preserve">Ezeket a transzformációkat </w:t>
+      </w:r>
+      <w:r>
+        <w:t>tulajdonságaik alapján különböző kategóriákba sorolhatjuk</w:t>
+      </w:r>
+      <w:r>
+        <w:t xml:space="preserve">, </w:t>
+      </w:r>
+      <w:r>
+        <w:t>köztük</w:t>
+      </w:r>
+      <w:r>
+        <w:t xml:space="preserve"> a leggyakrabban használt</w:t>
+      </w:r>
+      <w:r>
+        <w:t>ak</w:t>
       </w:r>
       <w:r>
         <w:t>:</w:t>
@@ -3142,6 +3235,14 @@
       </w:pPr>
       <w:r>
         <w:t>Projektív transzformációk</w:t>
+      </w:r>
+    </w:p>
+    <w:p>
+      <w:pPr>
+        <w:ind w:firstLine="851"/>
+      </w:pPr>
+      <w:r>
+        <w:t>Ezeket a transzformációkat leíró függvényekkel nehézkes dolgozni, viszont mivel ezek lineáris transzformációk, transzformációs mátrixokkal reprezentálhatóak. A transzformáció végrehajtásához a p pontot mátrixszorzással p’ pontra képezzük le.</w:t>
       </w:r>
     </w:p>
     <w:p>
@@ -3269,7 +3370,11 @@
         <w:t>alakítás után látszik, hogy a kapott</w:t>
       </w:r>
       <w:r>
-        <w:t xml:space="preserve"> pont z komponense mindig d lesz. Ez azt jelenti, hogy a tér a d távolságú síkra lett vetí</w:t>
+        <w:t xml:space="preserve"> pont z komponense mindig d lesz. Ez azt jelenti, hogy a tér a d távolságú síkra </w:t>
+      </w:r>
+      <w:r>
+        <w:lastRenderedPageBreak/>
+        <w:t>lett vetí</w:t>
       </w:r>
       <w:r>
         <w:t>tve origó középpontú vetítéssel. Ebben az esetben az origót tekinthetjük a kamera fókuszpontjaként.</w:t>
@@ -3279,194 +3384,200 @@
       <w:pPr>
         <w:pStyle w:val="Heading1"/>
       </w:pPr>
-      <w:r>
-        <w:br w:type="page"/>
-      </w:r>
       <w:bookmarkStart w:id="8" w:name="_Toc448177057"/>
       <w:r>
+        <w:t>A szoftver architektúrája</w:t>
+      </w:r>
+      <w:bookmarkEnd w:id="8"/>
+    </w:p>
+    <w:p>
+      <w:pPr>
+        <w:pStyle w:val="Heading2"/>
+      </w:pPr>
+      <w:bookmarkStart w:id="9" w:name="_Toc448177058"/>
+      <w:r>
+        <w:t>Szerver</w:t>
+      </w:r>
+      <w:bookmarkEnd w:id="9"/>
+    </w:p>
+    <w:p>
+      <w:pPr>
+        <w:ind w:firstLine="851"/>
+      </w:pPr>
+      <w:r>
+        <w:t>A webes applikáció kiszolgálásához Node</w:t>
+      </w:r>
+      <w:r>
+        <w:t>.js</w:t>
+      </w:r>
+      <w:r>
+        <w:t xml:space="preserve"> szervert használtam. A </w:t>
+      </w:r>
+      <w:r>
+        <w:t>Node.js</w:t>
+      </w:r>
+      <w:r>
+        <w:t xml:space="preserve"> erősen moduláris felépítésű, telepítéskor a node package manager (npm) nevű komponens-menedzs</w:t>
+      </w:r>
+      <w:r>
+        <w:t>ment</w:t>
+      </w:r>
+      <w:r>
+        <w:t xml:space="preserve"> applikáció települ, ezzel tölthetjük le a különböző építőelemeket, melyeket használni </w:t>
+      </w:r>
+      <w:r>
+        <w:t>szeretnénk</w:t>
+      </w:r>
+      <w:r>
+        <w:t>. Ahhoz, hogy a játék működőképes legyen, szükség van egy webszerverre, ami az applikáció fájljait szolgálja ki, valamint egy websocket kiszolgálóra a valós idejű kapcsolat</w:t>
+      </w:r>
+      <w:r>
+        <w:t>hoz</w:t>
+      </w:r>
+      <w:r>
+        <w:t xml:space="preserve"> a kliensek és a szerver között. </w:t>
+      </w:r>
+    </w:p>
+    <w:p>
+      <w:pPr>
+        <w:ind w:firstLine="851"/>
+      </w:pPr>
+      <w:r>
+        <w:t xml:space="preserve">A webszerver a GET metódussal érkező </w:t>
+      </w:r>
+      <w:r>
+        <w:t>HTTP</w:t>
+      </w:r>
+      <w:r>
+        <w:t xml:space="preserve"> hívások esetén megkeresi a fájlrendszerben a</w:t>
+      </w:r>
+      <w:r>
+        <w:t xml:space="preserve"> kérésnek megfelelő fá</w:t>
+      </w:r>
+      <w:r>
+        <w:t>jlt, és a tartalmával válaszol.</w:t>
+      </w:r>
+    </w:p>
+    <w:p>
+      <w:pPr>
+        <w:ind w:firstLine="851"/>
+      </w:pPr>
+      <w:r>
+        <w:t>A játék kiszolgálóegysége a csatlak</w:t>
+      </w:r>
+      <w:r>
+        <w:t>ozni kívánó klienseknek egyenként</w:t>
+      </w:r>
+      <w:r>
+        <w:t xml:space="preserve"> </w:t>
+      </w:r>
+      <w:r>
+        <w:t>web</w:t>
+      </w:r>
+      <w:r>
+        <w:t>socket kapcsolatot</w:t>
+      </w:r>
+      <w:r>
+        <w:t xml:space="preserve"> nyit</w:t>
+      </w:r>
+      <w:r>
+        <w:t>, melyet nyilván tart és egyedi azonosítóval lát el. Ezt az egyedi azonosítót elküldi a kapcsolódó kliensnek, így az azonosítás mindkét oldalon egyértelmű lesz. A webapplikáció</w:t>
+      </w:r>
+      <w:r>
+        <w:t xml:space="preserve"> az azonosítás után</w:t>
+      </w:r>
+      <w:r>
+        <w:t xml:space="preserve"> elküldi a játékszervernek a játékos objektum egyszerűsített példányát - melyet a szerver regisztrál - majd elkéri a jelenleg csatlakozott játékosok</w:t>
+      </w:r>
+      <w:r>
+        <w:t xml:space="preserve"> hasonló példányait</w:t>
+      </w:r>
+      <w:r>
+        <w:t>. Az aktuális kliens ezután aktív</w:t>
+      </w:r>
+      <w:r>
+        <w:t>vá válik</w:t>
+      </w:r>
+      <w:r>
+        <w:t>, minden frissítéskor elküldi a játékszervernek a játékos állapotát, melyet a szerver üzenetszórással továbbít minden kliensnek, így frissítve a játékosok pozícióját minden csatlakozott példánynál.</w:t>
+      </w:r>
+    </w:p>
+    <w:p>
+      <w:pPr>
+        <w:pStyle w:val="Heading2"/>
+      </w:pPr>
+      <w:bookmarkStart w:id="10" w:name="_Toc448177059"/>
+      <w:r>
+        <w:t>Kliens</w:t>
+      </w:r>
+      <w:bookmarkEnd w:id="10"/>
+    </w:p>
+    <w:p>
+      <w:pPr>
+        <w:ind w:firstLine="851"/>
+      </w:pPr>
+      <w:r>
+        <w:t xml:space="preserve">A webes applikáció AngularJS keretrendszeren alapszik, melyet azért választottam, mert jelentősen </w:t>
+      </w:r>
+      <w:r>
+        <w:t>egyszerűsíti a fejlesztést. Főbb előnyei: HTML formátumú sémákkal dolgozhatunk, melyeket az Angular lefordít és adatokkal tölt fel. Több programozási minta követéséhez is nyújt eszközöket, mint például a singleton (egyke), factory (gyár), controller (vezérlő), directive (direktíva)</w:t>
+      </w:r>
+      <w:r>
+        <w:t xml:space="preserve">, függőség-injekció, </w:t>
+      </w:r>
+      <w:r>
+        <w:t>data-binding (adat valósidejű hozzárendelése a</w:t>
+      </w:r>
+      <w:r>
+        <w:t xml:space="preserve"> kezelőfelülethez</w:t>
+      </w:r>
+      <w:r>
+        <w:t>)</w:t>
+      </w:r>
+      <w:r>
+        <w:t xml:space="preserve">. Szilárd alapot ad a Modell-View-Controller vagy a Model-View-Viewmodell </w:t>
+      </w:r>
+      <w:r>
+        <w:t>szoftverarchitektúrához</w:t>
+      </w:r>
+      <w:r>
+        <w:t>.</w:t>
+      </w:r>
+    </w:p>
+    <w:p>
+      <w:pPr>
+        <w:ind w:firstLine="851"/>
+      </w:pPr>
+      <w:r>
+        <w:t xml:space="preserve">A webGL technológia kihasználásához </w:t>
+      </w:r>
+      <w:r>
+        <w:t xml:space="preserve">a </w:t>
+      </w:r>
+      <w:r>
+        <w:t>three.js</w:t>
+      </w:r>
+      <w:r>
+        <w:t xml:space="preserve"> nevű csomag ad egy olyan </w:t>
+      </w:r>
+      <w:r>
+        <w:t>fejlesztői könyvtárat</w:t>
+      </w:r>
+      <w:r>
+        <w:t>, ami jelentősen megkönnyíti a háromdimenziós fejlesztést,</w:t>
+      </w:r>
+      <w:r>
+        <w:t xml:space="preserve"> </w:t>
+      </w:r>
+      <w:r>
+        <w:t xml:space="preserve">mind </w:t>
+      </w:r>
+      <w:r>
+        <w:t xml:space="preserve">a </w:t>
+      </w:r>
+      <w:r>
         <w:lastRenderedPageBreak/>
-        <w:t>A szoftver architektúrája</w:t>
-      </w:r>
-      <w:bookmarkEnd w:id="8"/>
-    </w:p>
-    <w:p>
-      <w:pPr>
-        <w:pStyle w:val="Heading2"/>
-      </w:pPr>
-      <w:bookmarkStart w:id="9" w:name="_Toc448177058"/>
-      <w:r>
-        <w:t>Szerver</w:t>
-      </w:r>
-      <w:bookmarkEnd w:id="9"/>
-    </w:p>
-    <w:p>
-      <w:pPr>
-        <w:ind w:firstLine="851"/>
-      </w:pPr>
-      <w:r>
-        <w:t>A webes applikáció kiszolgálásához Node</w:t>
-      </w:r>
-      <w:r>
-        <w:t>.js</w:t>
-      </w:r>
-      <w:r>
-        <w:t xml:space="preserve"> szervert használtam. A </w:t>
-      </w:r>
-      <w:r>
-        <w:t>Node.js</w:t>
-      </w:r>
-      <w:r>
-        <w:t xml:space="preserve"> erősen moduláris felépítésű, telepítéskor a node package manager (npm) nevű komponens-menedzs</w:t>
-      </w:r>
-      <w:r>
-        <w:t>ment</w:t>
-      </w:r>
-      <w:r>
-        <w:t xml:space="preserve"> applikáció települ, ezzel tölthetjük le a különböző építőelemeket, melyeket használni fogunk. Ahhoz, hogy a játék működőképes legyen, szükség van egy webszerverre, ami az applikáció fájljait szolgálja ki, valamint egy websocket kiszolgálóra a valós idejű kapcsolat</w:t>
-      </w:r>
-      <w:r>
-        <w:t>hoz</w:t>
-      </w:r>
-      <w:r>
-        <w:t xml:space="preserve"> a kliensek és a szerver között. </w:t>
-      </w:r>
-    </w:p>
-    <w:p>
-      <w:pPr>
-        <w:ind w:firstLine="851"/>
-      </w:pPr>
-      <w:r>
-        <w:t xml:space="preserve">A webszerver a GET metódussal érkező </w:t>
-      </w:r>
-      <w:r>
-        <w:t>HTTP</w:t>
-      </w:r>
-      <w:r>
-        <w:t xml:space="preserve"> hívások esetén megkeresi a fájlrendszerben a</w:t>
-      </w:r>
-      <w:r>
-        <w:t xml:space="preserve"> kérésnek megfelelő fá</w:t>
-      </w:r>
-      <w:r>
-        <w:t>jlt, és a tartalmával válaszol.</w:t>
-      </w:r>
-    </w:p>
-    <w:p>
-      <w:pPr>
-        <w:ind w:firstLine="851"/>
-      </w:pPr>
-      <w:r>
-        <w:t>A játék kiszolgálóegysége a csatlak</w:t>
-      </w:r>
-      <w:r>
-        <w:t>ozni kívánó klienseknek egyenként</w:t>
-      </w:r>
-      <w:r>
-        <w:t xml:space="preserve"> </w:t>
-      </w:r>
-      <w:r>
-        <w:t>web</w:t>
-      </w:r>
-      <w:r>
-        <w:t>socket kapcsolatot</w:t>
-      </w:r>
-      <w:r>
-        <w:t xml:space="preserve"> nyit</w:t>
-      </w:r>
-      <w:r>
-        <w:t>, melyet nyilván tart és egyedi azonosítóval lát el. Ezt az egyedi azonosítót elküldi a kapcsolódó kliensnek, így az azonosítás mindkét oldalon egyértelmű lesz. A webapplikáció</w:t>
-      </w:r>
-      <w:r>
-        <w:t xml:space="preserve"> az azonosítás után</w:t>
-      </w:r>
-      <w:r>
-        <w:t xml:space="preserve"> elküldi a játékszervernek a játékos objektum egyszerűsített példányát - melyet a szerver regisztrál - majd elkéri a jelenleg csatlakozott játékosok</w:t>
-      </w:r>
-      <w:r>
-        <w:t xml:space="preserve"> hasonló példányait</w:t>
-      </w:r>
-      <w:r>
-        <w:t>. Az aktuális kliens ezután aktív</w:t>
-      </w:r>
-      <w:r>
-        <w:t>vá válik</w:t>
-      </w:r>
-      <w:r>
-        <w:t>, minden frissítéskor elküldi a játékszervernek a játékos állapotát, melyet a szerver üzenetszórással továbbít minden kliensnek, így frissítve a játékosok pozícióját minden csatlakozott példánynál.</w:t>
-      </w:r>
-    </w:p>
-    <w:p>
-      <w:pPr>
-        <w:pStyle w:val="Heading2"/>
-      </w:pPr>
-      <w:bookmarkStart w:id="10" w:name="_Toc448177059"/>
-      <w:r>
-        <w:t>Kliens</w:t>
-      </w:r>
-      <w:bookmarkEnd w:id="10"/>
-    </w:p>
-    <w:p>
-      <w:pPr>
-        <w:ind w:firstLine="851"/>
-      </w:pPr>
-      <w:r>
-        <w:t xml:space="preserve">A webes applikáció AngularJS keretrendszeren alapszik, melyet azért választottam, mert jelentősen </w:t>
-      </w:r>
-      <w:r>
-        <w:t>egyszerűsíti a fejlesztést. Főbb előnyei: HTML formátumú sémákkal dolgozhatunk, melyeket az Angular lefordít és adatokkal tölt fel. Több programozási minta követéséhez is nyújt eszközöket, mint például a singleton (egyke), factory (gyár), controller (vezérlő), directive (direktíva)</w:t>
-      </w:r>
-      <w:r>
-        <w:t xml:space="preserve">, függőség-injekció, </w:t>
-      </w:r>
-      <w:r>
-        <w:t>data-binding (adat valósidejű hozzárendelése a</w:t>
-      </w:r>
-      <w:r>
-        <w:t xml:space="preserve"> kezelőfelülethez</w:t>
-      </w:r>
-      <w:r>
-        <w:t>)</w:t>
-      </w:r>
-      <w:r>
-        <w:t xml:space="preserve">. Szilárd alapot ad a Modell-View-Controller vagy a Model-View-Viewmodell </w:t>
-      </w:r>
-      <w:r>
-        <w:t>szoftverarchitektúrához</w:t>
-      </w:r>
-      <w:r>
-        <w:t>.</w:t>
-      </w:r>
-    </w:p>
-    <w:p>
-      <w:pPr>
-        <w:ind w:firstLine="851"/>
-      </w:pPr>
-      <w:r>
-        <w:t xml:space="preserve">A webGL technológia kihasználásához </w:t>
-      </w:r>
-      <w:r>
-        <w:t xml:space="preserve">a </w:t>
-      </w:r>
-      <w:r>
-        <w:t>three.js</w:t>
-      </w:r>
-      <w:r>
-        <w:t xml:space="preserve"> nevű csomag ad egy olyan </w:t>
-      </w:r>
-      <w:r>
-        <w:t>fejlesztői könyvtárat</w:t>
-      </w:r>
-      <w:r>
-        <w:t>, ami jelentősen megkönnyíti a háromdimenziós fejlesztést,</w:t>
-      </w:r>
-      <w:r>
-        <w:t xml:space="preserve"> </w:t>
-      </w:r>
-      <w:r>
-        <w:t xml:space="preserve">mind </w:t>
-      </w:r>
-      <w:r>
-        <w:t>a matematikai számítások mind a térbeli objektumok manipulációs és</w:t>
+        <w:t>matematikai számítások mind a térbeli objektumok manipulációs és</w:t>
       </w:r>
       <w:r>
         <w:t xml:space="preserve"> int</w:t>
@@ -3480,6 +3591,7 @@
     </w:p>
     <w:p>
       <w:pPr>
+        <w:keepNext/>
         <w:jc w:val="center"/>
       </w:pPr>
       <w:r>
@@ -3487,7 +3599,6 @@
           <w:noProof/>
           <w:lang w:eastAsia="hu-HU"/>
         </w:rPr>
-        <w:lastRenderedPageBreak/>
         <w:drawing>
           <wp:inline distT="0" distB="0" distL="0" distR="0">
             <wp:extent cx="4076700" cy="1742352"/>
@@ -3537,11 +3648,34 @@
     </w:p>
     <w:p>
       <w:pPr>
+        <w:pStyle w:val="Caption"/>
+        <w:jc w:val="center"/>
+      </w:pPr>
+      <w:fldSimple w:instr=" SEQ ábra \* ARABIC ">
+        <w:r>
+          <w:rPr>
+            <w:noProof/>
+          </w:rPr>
+          <w:t>5</w:t>
+        </w:r>
+      </w:fldSimple>
+      <w:r>
+        <w:t>. ábra - Architekturális vázlat</w:t>
+      </w:r>
+    </w:p>
+    <w:p>
+      <w:pPr>
         <w:pStyle w:val="Heading1"/>
       </w:pPr>
       <w:bookmarkStart w:id="11" w:name="_Toc448177060"/>
       <w:r>
-        <w:t>A játék szoftveres megvalósítása</w:t>
+        <w:t>A játék</w:t>
+      </w:r>
+      <w:r>
+        <w:t>kliens</w:t>
+      </w:r>
+      <w:r>
+        <w:t xml:space="preserve"> szoftveres megvalósítása</w:t>
       </w:r>
       <w:bookmarkEnd w:id="11"/>
     </w:p>
@@ -3552,6 +3686,9 @@
       <w:r>
         <w:t>Modulok</w:t>
       </w:r>
+      <w:r>
+        <w:t xml:space="preserve"> felépítése</w:t>
+      </w:r>
     </w:p>
     <w:p>
       <w:pPr>
@@ -3632,66 +3769,130 @@
         <w:ind w:firstLine="851"/>
       </w:pPr>
       <w:r>
-        <w:t>Az erőforrások betöltését a sceneLoader nevű szolgáltatás fogja elvégezni a loadScene metódusban. Ez a metódus megkapja a játéktér elérési útját, ah</w:t>
-      </w:r>
-      <w:r>
-        <w:t>onnan legelőször a models.json fájlt dolgozza fel. A fájlban a játéktér elemeit képező modellek neve, elérési útja és a rajtuk végrehajtandó módosítások találhatóak egy objektumtömb formájában. A loadScene meghívásakor először</w:t>
-      </w:r>
+        <w:t>A</w:t>
+      </w:r>
+      <w:r>
+        <w:t xml:space="preserve"> játék pályájának </w:t>
+      </w:r>
+      <w:r>
+        <w:t>betöltését a sceneLoader szolgáltatás fogja elvégezni a loadScene metódusban. Ez a metódus megkapja a játéktér elérési útját, ah</w:t>
+      </w:r>
+      <w:r>
+        <w:t xml:space="preserve">onnan legelőször a models.json fájlt dolgozza fel. A fájlban a játéktér elemeit képező modellek neve, elérési útja és a rajtuk végrehajtandó </w:t>
+      </w:r>
+      <w:r>
+        <w:t>transzformációk</w:t>
+      </w:r>
+      <w:r>
+        <w:t xml:space="preserve"> találhatóak egy </w:t>
+      </w:r>
+      <w:r>
+        <w:t xml:space="preserve">vektorban sorakozó </w:t>
+      </w:r>
+      <w:r>
+        <w:t>objektum</w:t>
+      </w:r>
+      <w:r>
+        <w:t xml:space="preserve">ok </w:t>
+      </w:r>
+      <w:r>
+        <w:t xml:space="preserve">formájában. A loadScene </w:t>
+      </w:r>
+      <w:r>
+        <w:t xml:space="preserve">metódus </w:t>
+      </w:r>
+      <w:r>
+        <w:t>meghívásakor először</w:t>
+      </w:r>
+      <w:r>
+        <w:t xml:space="preserve"> kezdeményezi az összes modell betöltését. A mod</w:t>
+      </w:r>
+      <w:r>
+        <w:t>ellek betöltése egyúttal a modellhez tartozó textúrák betöltését is kezdeményezi.</w:t>
+      </w:r>
+      <w:r>
+        <w:t xml:space="preserve"> Amint az összes modell megérkezett a generátorfüggvény</w:t>
+      </w:r>
+      <w:r>
+        <w:t xml:space="preserve"> meghívódik</w:t>
+      </w:r>
+      <w:r>
+        <w:t xml:space="preserve">, majd a betöltő modul végrehajtja az utolsó transzformációt az így kapott modellen és elhelyezi azt a térben. </w:t>
+      </w:r>
+    </w:p>
+    <w:p>
+      <w:pPr>
+        <w:pStyle w:val="Heading3"/>
+      </w:pPr>
+      <w:bookmarkStart w:id="13" w:name="_Toc448177063"/>
+      <w:r>
+        <w:t xml:space="preserve">Generátor </w:t>
+      </w:r>
+      <w:r>
+        <w:t xml:space="preserve">modul </w:t>
+      </w:r>
+      <w:r>
+        <w:t>(fps_game.generators)</w:t>
+      </w:r>
+      <w:bookmarkEnd w:id="13"/>
     </w:p>
     <w:p>
       <w:pPr>
         <w:ind w:firstLine="851"/>
       </w:pPr>
       <w:r>
-        <w:t>Miután a pályát leíró fájl feldolgozásra kerül, a fájlok letöltése a szerverről megkezdődik. Amint az összes modell megérkezett a generátorfüggvény</w:t>
-      </w:r>
-      <w:r>
-        <w:t xml:space="preserve"> meghívódik</w:t>
-      </w:r>
-      <w:r>
-        <w:t xml:space="preserve">, majd a betöltő modul végrehajtja az utolsó transzformációt az így kapott modellen és elhelyezi azt a térben. </w:t>
-      </w:r>
-    </w:p>
-    <w:p>
-      <w:pPr>
-        <w:pStyle w:val="Heading3"/>
-      </w:pPr>
-      <w:bookmarkStart w:id="13" w:name="_Toc448177063"/>
-      <w:r>
-        <w:t xml:space="preserve">Generátor </w:t>
-      </w:r>
-      <w:r>
-        <w:t xml:space="preserve">modul </w:t>
-      </w:r>
-      <w:r>
-        <w:t>(fps_game.generators)</w:t>
-      </w:r>
-      <w:bookmarkEnd w:id="13"/>
+        <w:t xml:space="preserve">A generátormodul olyan </w:t>
+      </w:r>
+      <w:r>
+        <w:t>szolgáltatásokat</w:t>
+      </w:r>
+      <w:r>
+        <w:t xml:space="preserve"> tartalmaz, mely</w:t>
+      </w:r>
+      <w:r>
+        <w:t>ek</w:t>
+      </w:r>
+      <w:r>
+        <w:t xml:space="preserve"> a betöltött modelleket </w:t>
+      </w:r>
+      <w:r>
+        <w:t>transzformálják</w:t>
+      </w:r>
+      <w:r>
+        <w:t xml:space="preserve">. A játékban látható lakótömbök például egyetlen emelet modelléből épülnek </w:t>
+      </w:r>
+      <w:r>
+        <w:lastRenderedPageBreak/>
+        <w:t>fel, melyet a housingGenerator függvény</w:t>
+      </w:r>
+      <w:r>
+        <w:t>e</w:t>
+      </w:r>
+      <w:r>
+        <w:t xml:space="preserve"> sokszoroz. A függvény </w:t>
+      </w:r>
+      <w:r>
+        <w:t xml:space="preserve">négy bemeneti paramétere </w:t>
+      </w:r>
+      <w:r>
+        <w:t>rendre: maga a modell, az</w:t>
+      </w:r>
+      <w:r>
+        <w:t xml:space="preserve"> x, y és z tengely mentén </w:t>
+      </w:r>
+      <w:r>
+        <w:t>történő sokszorozás mennyisége</w:t>
+      </w:r>
+      <w:r>
+        <w:t>.</w:t>
+      </w:r>
     </w:p>
     <w:p>
       <w:pPr>
         <w:ind w:firstLine="851"/>
       </w:pPr>
       <w:r>
-        <w:t>A generátormodul olyan függvényeket tartalmaz, mely a betöltött modelleket módosítja a játéktér felépítésének megfelelően. A játékban látható lakótömbök például egyetlen emelet modelléből épülnek fel, melyet a housingGenerator függvény</w:t>
-      </w:r>
-      <w:r>
-        <w:t>e</w:t>
-      </w:r>
-      <w:r>
-        <w:t xml:space="preserve"> sokszoroz. A függvény </w:t>
-      </w:r>
-      <w:r>
-        <w:t>négy bemeneti paramétere maga a modell, és az</w:t>
-      </w:r>
-      <w:r>
-        <w:t xml:space="preserve"> x, y és z tengely mentén </w:t>
-      </w:r>
-      <w:r>
-        <w:t>történő sokszorozás mennyisége</w:t>
-      </w:r>
-      <w:r>
-        <w:t>. Egy öt</w:t>
+        <w:t>Egy öt</w:t>
       </w:r>
       <w:r>
         <w:t>emeletes</w:t>
@@ -3709,11 +3910,7 @@
         <w:t>az alábbi</w:t>
       </w:r>
       <w:r>
-        <w:t xml:space="preserve"> </w:t>
-      </w:r>
-      <w:r>
-        <w:lastRenderedPageBreak/>
-        <w:t>függvényhívással hozható létre:</w:t>
+        <w:t xml:space="preserve"> függvényhívással hozható létre:</w:t>
       </w:r>
       <w:r>
         <w:br/>
@@ -3789,8 +3986,27 @@
           </v:shape>
         </w:pict>
       </w:r>
-      <w:r>
-        <w:t>A függvény a sokszorozás eredményeként létrejött modellel tér vissza.</w:t>
+    </w:p>
+    <w:p>
+      <w:pPr>
+        <w:ind w:firstLine="851"/>
+      </w:pPr>
+      <w:r>
+        <w:t>A sokszorozás az alábbi módon történik:</w:t>
+      </w:r>
+      <w:r>
+        <w:t xml:space="preserve"> feltételezzük, hogy a modell középpontja egyben a lokális koordinátarendszerének origója. Meghatározom a modell méreteit boundigBoxHelper segítségével, majd a modell másolatát eltolom az adott koordinátán mért mérettel. Ezt a műveletet ismételjük mindhárom koo</w:t>
+      </w:r>
+      <w:r>
+        <w:t>rdináta mentén, mindig az előző művelet eredményeképp kapott modellből kiindulva.</w:t>
+      </w:r>
+    </w:p>
+    <w:p>
+      <w:pPr>
+        <w:ind w:firstLine="851"/>
+      </w:pPr>
+      <w:r>
+        <w:t>Miután elkészült a kompozíció, az Y tengely mentén eltolással transzformálom a kész modellt, annak magasságának felével, így a modell lokális koordinátarendszerében a minimum Y sík a globális koordinátarendszerben a 0 magasságú síkra érintő lesz (ezt neveztem ki a föld magassági szintjének).</w:t>
       </w:r>
     </w:p>
     <w:p>
@@ -3823,59 +4039,139 @@
         <w:ind w:firstLine="851"/>
       </w:pPr>
       <w:r>
-        <w:t xml:space="preserve">A webGL vezérlését szolgáló komponens. A direktíva létrehozza a canvas elementet ami a háromdimenziós megjelenítésért felelős, a vezérlő inicializálja a megjelenítőt. A képalkotó objektum </w:t>
-      </w:r>
-      <w:r>
-        <w:t>példányosításakor létrehozza az alapértelmezett kamerát és a környezeti fényt, továbbá implementálja a modellek betöltését, szcénához való hozzáadását és kivételét.</w:t>
-      </w:r>
+        <w:t xml:space="preserve">A webGL vezérlését szolgáló </w:t>
+      </w:r>
+      <w:r>
+        <w:t>modul</w:t>
+      </w:r>
+      <w:r>
+        <w:t>.</w:t>
+      </w:r>
+      <w:r>
+        <w:t xml:space="preserve"> A modul három komponenst tartalmaz</w:t>
+      </w:r>
+      <w:r>
+        <w:t>:</w:t>
+      </w:r>
+      <w:r>
+        <w:t xml:space="preserve"> </w:t>
+      </w:r>
+    </w:p>
+    <w:p>
+      <w:pPr>
+        <w:pStyle w:val="ListParagraph"/>
+        <w:numPr>
+          <w:ilvl w:val="0"/>
+          <w:numId w:val="1"/>
+        </w:numPr>
+        <w:ind w:left="1276" w:hanging="426"/>
+      </w:pPr>
+      <w:r>
+        <w:t>az</w:t>
+      </w:r>
+      <w:r>
+        <w:t xml:space="preserve"> </w:t>
+      </w:r>
+      <w:r>
+        <w:t xml:space="preserve">ngWebgl </w:t>
+      </w:r>
+      <w:r>
+        <w:t xml:space="preserve">direktíva </w:t>
+      </w:r>
+      <w:r>
+        <w:t>össze</w:t>
+      </w:r>
+      <w:r>
+        <w:t>kapcsolja felhasználói felületen a megjelenítésért felelős HTML elemet</w:t>
+      </w:r>
+      <w:r>
+        <w:t xml:space="preserve"> a vezérlővel</w:t>
+      </w:r>
+      <w:r>
+        <w:t xml:space="preserve"> (renderingCtrl),</w:t>
+      </w:r>
+    </w:p>
+    <w:p>
+      <w:pPr>
+        <w:pStyle w:val="ListParagraph"/>
+        <w:numPr>
+          <w:ilvl w:val="0"/>
+          <w:numId w:val="1"/>
+        </w:numPr>
+        <w:ind w:left="1276" w:hanging="426"/>
+      </w:pPr>
+      <w:r>
+        <w:t>a renderingCtrl</w:t>
+      </w:r>
+      <w:r>
+        <w:t xml:space="preserve"> egy képalkotó osztályt példányosíttat a renderModelFactory segítségével. A példányosításkor a konstruktornak átad egy minimális konfigurációt, mely a kamera látószögét, a kívánt képfelbontást</w:t>
+      </w:r>
+      <w:r>
+        <w:t xml:space="preserve"> és a képarányt állítja be. A példányosítás után a vezérlő további általános beállításokat eszközöl a már létrehozott példányon.</w:t>
+      </w:r>
+    </w:p>
+    <w:p>
+      <w:pPr>
+        <w:pStyle w:val="ListParagraph"/>
+        <w:numPr>
+          <w:ilvl w:val="0"/>
+          <w:numId w:val="1"/>
+        </w:numPr>
+        <w:ind w:left="1276" w:hanging="426"/>
+      </w:pPr>
+      <w:r>
+        <w:t xml:space="preserve">a renderModelFactory olyan objektumot példányosít, melyek a three.js által szolgáltatott komponensekből a képalkotáshoz szükséges minimumot felépíti. Ez magába foglalja egy kezdő szcéna létrehozását, egy globális fényforrás beállítását és egy kamera példányosítását. Ezt az objektumot további metódusokkal láttam el, melyek a modellek betöltését, szcénához </w:t>
+      </w:r>
+      <w:r>
+        <w:t>történő hozzáadását és törlését valamint a kép rekurzív úrjarazolását végzi.</w:t>
+      </w:r>
+    </w:p>
+    <w:p>
+      <w:pPr>
+        <w:pStyle w:val="Heading3"/>
+      </w:pPr>
+      <w:bookmarkStart w:id="15" w:name="_Toc448177065"/>
+      <w:r>
+        <w:lastRenderedPageBreak/>
+        <w:t>Játékos</w:t>
+      </w:r>
+      <w:r>
+        <w:t xml:space="preserve"> </w:t>
+      </w:r>
+      <w:r>
+        <w:t xml:space="preserve">modul </w:t>
+      </w:r>
+      <w:r>
+        <w:t>(</w:t>
+      </w:r>
+      <w:r>
+        <w:t>fps_game.player</w:t>
+      </w:r>
+      <w:r>
+        <w:t>)</w:t>
+      </w:r>
+      <w:bookmarkEnd w:id="15"/>
     </w:p>
     <w:p>
       <w:pPr>
         <w:ind w:firstLine="851"/>
       </w:pPr>
       <w:r>
-        <w:t>Inicializálás után a képalkotó elindítja a képkockák rajzolását, mely minden iterációnál frissíti az aktuális képernyőtartalmat.</w:t>
-      </w:r>
-    </w:p>
-    <w:p>
-      <w:pPr>
-        <w:pStyle w:val="Heading3"/>
-      </w:pPr>
-      <w:bookmarkStart w:id="15" w:name="_Toc448177065"/>
-      <w:r>
-        <w:t>Játékos</w:t>
-      </w:r>
-      <w:r>
-        <w:t xml:space="preserve"> </w:t>
-      </w:r>
-      <w:r>
-        <w:t xml:space="preserve">modul </w:t>
-      </w:r>
-      <w:r>
-        <w:t>(</w:t>
-      </w:r>
-      <w:r>
-        <w:t>fps_game.player</w:t>
-      </w:r>
-      <w:r>
-        <w:t>)</w:t>
-      </w:r>
-      <w:bookmarkEnd w:id="15"/>
+        <w:t xml:space="preserve">Ez az egység a játékosok megjelenítéséért és vezérléséért felelős. </w:t>
+      </w:r>
     </w:p>
     <w:p>
       <w:pPr>
         <w:ind w:firstLine="851"/>
       </w:pPr>
       <w:r>
-        <w:t xml:space="preserve">Ez az egység a játékosok megjelenítéséért és vezérléséért felelős. </w:t>
-      </w:r>
-    </w:p>
-    <w:p>
-      <w:pPr>
-        <w:ind w:firstLine="851"/>
-      </w:pPr>
-      <w:r>
-        <w:t>A játékos objektum példányosításakor betölti a játékos modelljét. A betöltés befejezése után az objektum figyelni kezd a képfrissítésekre. Minden képfrissítés alkalmával a bejövő vezérlési adatok alapján</w:t>
+        <w:t>A játékos objektum példányosításakor betölti a játékos modelljét. A betöltés befejez</w:t>
+      </w:r>
+      <w:r>
+        <w:t xml:space="preserve">tével </w:t>
+      </w:r>
+      <w:r>
+        <w:t>az objektum figyelni kezd a képfrissítésekre. Minden képfrissítés alkalmával a bejövő vezérlési adatok alapján</w:t>
       </w:r>
       <w:r>
         <w:t xml:space="preserve"> újraszámolja a játékos modell</w:t>
@@ -4076,7 +4372,6 @@
           <w:noProof/>
           <w:lang w:eastAsia="hu-HU"/>
         </w:rPr>
-        <w:lastRenderedPageBreak/>
         <w:drawing>
           <wp:inline distT="0" distB="0" distL="0" distR="0">
             <wp:extent cx="5760085" cy="518260"/>
@@ -4142,16 +4437,49 @@
         <w:t>three.js</w:t>
       </w:r>
       <w:r>
-        <w:t xml:space="preserve"> kifejezőerejét. Meghatározzuk az utolsó képkocka rajzolása óta eltelt időből a következőig megteendő távolságot, majd az aktuálisan igaz értékű mozgásirányt jelölő bitekből egységvektort építünk, mely a mozgás irányába mutat (bal, jobb, előre, hátra). Megadjuk az irányvektor hosszát, majd az Y tengely körül (</w:t>
+        <w:t xml:space="preserve"> kifejezőerejét. Meghatározom</w:t>
+      </w:r>
+      <w:r>
+        <w:t xml:space="preserve"> az utolsó képkocka rajzolása óta eltelt időből a következőig megteendő távolságot, majd az aktuálisan igaz értékű mozgásirányt jelölő bitekből egységvektort épít</w:t>
+      </w:r>
+      <w:r>
+        <w:t>ek</w:t>
+      </w:r>
+      <w:r>
+        <w:t xml:space="preserve">, mely a mozgás irányába mutat (bal, jobb, előre, hátra). </w:t>
+      </w:r>
+      <w:r>
+        <w:t>Beállít</w:t>
+      </w:r>
+      <w:r>
+        <w:t>om</w:t>
+      </w:r>
+      <w:r>
+        <w:t xml:space="preserve"> az irányvektor hosszát, majd az Y tengely körül (</w:t>
       </w:r>
       <w:r>
         <w:t>ez a vertikális tengely</w:t>
       </w:r>
       <w:r>
+        <w:t xml:space="preserve"> a three.js kontextusában</w:t>
+      </w:r>
+      <w:r>
         <w:t>)</w:t>
       </w:r>
       <w:r>
-        <w:t xml:space="preserve"> - melyet a 0,1,0 egységvektor határoz meg – elforgatjuk a vektort az aktuális tekintet szögével, így létrehozzuk azt a vektort, mely a </w:t>
+        <w:t xml:space="preserve"> melyet a 0,1,0 egys</w:t>
+      </w:r>
+      <w:r>
+        <w:t>égvektor határoz meg – elforgatom</w:t>
+      </w:r>
+      <w:r>
+        <w:t xml:space="preserve"> a vektort az aktuális </w:t>
+      </w:r>
+      <w:r>
+        <w:t>tekintet szögével, így létrehozva</w:t>
+      </w:r>
+      <w:r>
+        <w:t xml:space="preserve"> azt a vektort, mely a </w:t>
       </w:r>
       <w:r>
         <w:t>szokásos</w:t>
@@ -4166,13 +4494,25 @@
         <w:jc w:val="left"/>
       </w:pPr>
       <w:r>
-        <w:t>Egy sugárvető és egy sugár segítségével ellenőrizzük a közeli objektumokat, ezzel megakadályozzuk, hogy a játékosok szellemek módjára a fal</w:t>
+        <w:t>Egy sugárvető és egy sugár segítségével ellenőrizzük a közeli o</w:t>
+      </w:r>
+      <w:r>
+        <w:t>bjektumokat, ezzel megakadályozom</w:t>
+      </w:r>
+      <w:r>
+        <w:t>, hogy a játékosok szellemek módjára a fal</w:t>
       </w:r>
       <w:r>
         <w:t>akon</w:t>
       </w:r>
       <w:r>
-        <w:t xml:space="preserve"> keresztül közlekedjenek (beállítjuk a vektor hosszát 0-ra). </w:t>
+        <w:t xml:space="preserve"> k</w:t>
+      </w:r>
+      <w:r>
+        <w:t>eresztül közlekedjenek (beállítom</w:t>
+      </w:r>
+      <w:r>
+        <w:t xml:space="preserve"> a vektor hosszát 0-ra). </w:t>
       </w:r>
     </w:p>
     <w:p>
@@ -4181,13 +4521,26 @@
         <w:jc w:val="left"/>
       </w:pPr>
       <w:r>
-        <w:t xml:space="preserve">Amint az irányvektor elkészült, létrehozunk egy </w:t>
+        <w:lastRenderedPageBreak/>
+        <w:t>Amint az irányvektor elkészült, létrehoz</w:t>
+      </w:r>
+      <w:r>
+        <w:t>ok</w:t>
+      </w:r>
+      <w:r>
+        <w:t xml:space="preserve"> egy </w:t>
       </w:r>
       <w:r>
         <w:t xml:space="preserve">transzformációs </w:t>
       </w:r>
       <w:r>
-        <w:t>mátrixot, mely az adott vektornak megfelelő eltolást fogja reprezentálni, ezzel transzformálhatjuk a játékos modelljét.</w:t>
+        <w:t>mátrixot, mely az adott vektornak megfelelő eltolást fogja repre</w:t>
+      </w:r>
+      <w:r>
+        <w:t>zentálni, ezzel transzformálhatom</w:t>
+      </w:r>
+      <w:r>
+        <w:t xml:space="preserve"> a játékos modelljét.</w:t>
       </w:r>
       <w:r>
         <w:t xml:space="preserve"> Mivel a játékos ilyenkor mozog, a hálózati komponenst használva értesítjük a szervert a mozgásról.</w:t>
@@ -4205,13 +4558,40 @@
         <w:t>koordinátáiból</w:t>
       </w:r>
       <w:r>
-        <w:t xml:space="preserve"> kell kameramozgást létrehoznunk. </w:t>
+        <w:t xml:space="preserve"> kell kameramozgást létrehoz</w:t>
+      </w:r>
+      <w:r>
+        <w:t>nom</w:t>
+      </w:r>
+      <w:r>
+        <w:t xml:space="preserve">. </w:t>
       </w:r>
       <w:r>
         <w:t>Hogy megvalósítsam,</w:t>
       </w:r>
       <w:r>
-        <w:t xml:space="preserve"> egy segédmodellt hoztam létre, mely nem látszik a képernyőn, de az egérmozgás hatására egy olyan gömb felületén mozog, melynek középpontja a játékos feje. Ezt az objektumot a kamera célpontjaként</w:t>
+        <w:t xml:space="preserve"> egy segédmodellt hoztam létre, mely nem látszik a képernyőn, de az egérmozgás hatására egy olyan gömb felületén mozog, melynek középpontja a játékos </w:t>
+      </w:r>
+      <w:r>
+        <w:t xml:space="preserve">tekintete (a kamera fókuszpontja), </w:t>
+      </w:r>
+      <w:r>
+        <w:t xml:space="preserve">az objektum pontos pozíciója pedig az a felületi pont, mely </w:t>
+      </w:r>
+      <w:r>
+        <w:t xml:space="preserve">a középponttól a lokális koordinátarendszer Z tengelye mentén pozitív irányban </w:t>
+      </w:r>
+      <w:r>
+        <w:t xml:space="preserve">rajzolt sugárra </w:t>
+      </w:r>
+      <w:r>
+        <w:t xml:space="preserve">mért Y és X tengely körüli </w:t>
+      </w:r>
+      <w:r>
+        <w:t>forgatással számolható ki</w:t>
+      </w:r>
+      <w:r>
+        <w:t>. Ezt az objektumot a kamera célpontjaként</w:t>
       </w:r>
       <w:r>
         <w:t xml:space="preserve"> beállítva</w:t>
@@ -4232,13 +4612,10 @@
         <w:jc w:val="left"/>
       </w:pPr>
       <w:r>
-        <w:t xml:space="preserve">A játékos objektuma vezérli </w:t>
-      </w:r>
-      <w:r>
-        <w:t xml:space="preserve">még </w:t>
-      </w:r>
-      <w:r>
-        <w:t>a lépések animációját, mely haladás közben lejátssza, álló h</w:t>
+        <w:t>Szintén a</w:t>
+      </w:r>
+      <w:r>
+        <w:t xml:space="preserve"> játékos objektuma vezérli a lépések animációját, mely haladás közben lejátssza, álló h</w:t>
       </w:r>
       <w:r>
         <w:t>elyzetben leállítja a lábak mozgatását.</w:t>
@@ -4250,10 +4627,70 @@
         <w:jc w:val="left"/>
       </w:pPr>
       <w:r>
-        <w:t xml:space="preserve">Ebben a modulban találhatóak a vezérlési interfészek is, ezek közül két direktíva a billentyűzet és az egér bemenetét </w:t>
-      </w:r>
-      <w:r>
-        <w:t>figyeli valamint egy egyke objektum a szervertől kapott információ alapján vezérli a többi kliens által mozgatott karaktert.</w:t>
+        <w:t>Ebben a modulban találha</w:t>
+      </w:r>
+      <w:r>
+        <w:t>tóak a vezérlési interfészek is. A mouseControl direktíva az egérmo</w:t>
+      </w:r>
+      <w:r>
+        <w:t>zgás eseményeire</w:t>
+      </w:r>
+      <w:r>
+        <w:t xml:space="preserve"> figyel</w:t>
+      </w:r>
+      <w:r>
+        <w:t xml:space="preserve">, minden ilyen esemény bekövetkezésekor frissíti az irányított játékos tekintetének szögét. </w:t>
+      </w:r>
+      <w:r>
+        <w:t xml:space="preserve">Horizontális mozgás esetén a tekintet Y tengely körüli elfordulási </w:t>
+      </w:r>
+      <w:r>
+        <w:t>szöge módosul, v</w:t>
+      </w:r>
+      <w:r>
+        <w:t xml:space="preserve">ertikális mozgáskor a tekintet lokális koordinátarendszerének X tengely körüli forgásszöge </w:t>
+      </w:r>
+      <w:r>
+        <w:t>változik</w:t>
+      </w:r>
+      <w:r>
+        <w:t xml:space="preserve"> -90° és 90° között.</w:t>
+      </w:r>
+    </w:p>
+    <w:p>
+      <w:pPr>
+        <w:ind w:firstLine="851"/>
+        <w:jc w:val="left"/>
+      </w:pPr>
+      <w:r>
+        <w:t>A keyboardControl a billentyűzetről érkező bemenet eseményeinek hatására a játékos haladási irányának jelzőbitjeit állítja. Belső nézetű játékok esetén megszokott vezérlés szerint : [W] az előre, [S] a hátra, [A] a balra illetve [D]</w:t>
+      </w:r>
+      <w:r>
+        <w:t xml:space="preserve"> billentyű</w:t>
+      </w:r>
+      <w:r>
+        <w:t xml:space="preserve"> a jobbra haladást irányítja, </w:t>
+      </w:r>
+      <w:r>
+        <w:t>a mozgás addig folyamatos, míg a billentyűk valamelyike lenyomott állapotban van</w:t>
+      </w:r>
+      <w:r>
+        <w:t xml:space="preserve">. Két különböző – nem ellentétes – irányú gomb </w:t>
+      </w:r>
+      <w:r>
+        <w:t>nyomva tartása</w:t>
+      </w:r>
+      <w:r>
+        <w:t xml:space="preserve"> esetén keresztirányú mozgás is lehetséges. </w:t>
+      </w:r>
+    </w:p>
+    <w:p>
+      <w:pPr>
+        <w:ind w:firstLine="851"/>
+        <w:jc w:val="left"/>
+      </w:pPr>
+      <w:r>
+        <w:t>A networkPlayerControlService végzi a hálózaton csatlakozott játékosok vezérlését. Ez az egyke szolgáltatás a szerverkomponenstől érkező információ alapján transzformálja a játékos modelleket és vezérli azok animációit.</w:t>
       </w:r>
     </w:p>
     <w:p>
@@ -4280,7 +4717,17 @@
         <w:ind w:firstLine="851"/>
       </w:pPr>
       <w:r>
-        <w:t>Itt találhatóak a játékmenet vezérléséért felelős objektumok. A játéktér és a játékosok inicializálásáért a gameSetupController nevű vezérlő a felelős, a játékszerverrel történő kommunikáció pedig a networkGameDriver nevű szolgáltatáson keresztül történik, mely csatlakozik a szerverhez, az aktuális játékost regisztrálja, hozzáadja a játéktérhez a többi játékost vagy törli a játéktérről a lecsatlakozottakat.</w:t>
+        <w:t xml:space="preserve">Itt találhatóak a játékmenet vezérléséért felelős </w:t>
+      </w:r>
+      <w:r>
+        <w:t>komponensek</w:t>
+      </w:r>
+      <w:r>
+        <w:t xml:space="preserve">. A játéktér és a játékosok inicializálásáért a gameSetupController nevű vezérlő a felelős, a játékszerverrel történő kommunikáció pedig a networkGameDriver nevű szolgáltatáson keresztül történik, </w:t>
+      </w:r>
+      <w:r>
+        <w:lastRenderedPageBreak/>
+        <w:t>mely csatlakozik a szerverhez, az aktuális játékost regisztrálja, hozzáadja a játéktérhez a többi játékost vagy törli a játéktérről a lecsatlakozottakat.</w:t>
       </w:r>
     </w:p>
     <w:p>
@@ -4289,7 +4736,6 @@
       </w:pPr>
       <w:bookmarkStart w:id="17" w:name="_Toc448177067"/>
       <w:r>
-        <w:lastRenderedPageBreak/>
         <w:t>Hálózat</w:t>
       </w:r>
       <w:r>
@@ -4375,7 +4821,7 @@
         <w:rPr>
           <w:noProof/>
         </w:rPr>
-        <w:t>11</w:t>
+        <w:t>14</w:t>
       </w:r>
     </w:fldSimple>
   </w:p>

</xml_diff>

<commit_message>
Update app and thesis
</commit_message>
<xml_diff>
--- a/szakdolgozat.docx
+++ b/szakdolgozat.docx
@@ -161,7 +161,7 @@
       <w:r>
         <w:fldChar w:fldCharType="separate"/>
       </w:r>
-      <w:hyperlink w:anchor="_Toc448177049" w:history="1">
+      <w:hyperlink w:anchor="_Toc448768401" w:history="1">
         <w:r>
           <w:rPr>
             <w:rStyle w:val="Hyperlink"/>
@@ -188,7 +188,7 @@
             <w:noProof/>
             <w:webHidden/>
           </w:rPr>
-          <w:instrText xml:space="preserve"> PAGEREF _Toc448177049 \h </w:instrText>
+          <w:instrText xml:space="preserve"> PAGEREF _Toc448768401 \h </w:instrText>
         </w:r>
         <w:r>
           <w:rPr>
@@ -232,7 +232,7 @@
           <w:lang w:eastAsia="hu-HU"/>
         </w:rPr>
       </w:pPr>
-      <w:hyperlink w:anchor="_Toc448177050" w:history="1">
+      <w:hyperlink w:anchor="_Toc448768402" w:history="1">
         <w:r>
           <w:rPr>
             <w:rStyle w:val="Hyperlink"/>
@@ -259,7 +259,7 @@
             <w:noProof/>
             <w:webHidden/>
           </w:rPr>
-          <w:instrText xml:space="preserve"> PAGEREF _Toc448177050 \h </w:instrText>
+          <w:instrText xml:space="preserve"> PAGEREF _Toc448768402 \h </w:instrText>
         </w:r>
         <w:r>
           <w:rPr>
@@ -303,7 +303,7 @@
           <w:lang w:eastAsia="hu-HU"/>
         </w:rPr>
       </w:pPr>
-      <w:hyperlink w:anchor="_Toc448177051" w:history="1">
+      <w:hyperlink w:anchor="_Toc448768403" w:history="1">
         <w:r>
           <w:rPr>
             <w:rStyle w:val="Hyperlink"/>
@@ -330,7 +330,7 @@
             <w:noProof/>
             <w:webHidden/>
           </w:rPr>
-          <w:instrText xml:space="preserve"> PAGEREF _Toc448177051 \h </w:instrText>
+          <w:instrText xml:space="preserve"> PAGEREF _Toc448768403 \h </w:instrText>
         </w:r>
         <w:r>
           <w:rPr>
@@ -374,7 +374,7 @@
           <w:lang w:eastAsia="hu-HU"/>
         </w:rPr>
       </w:pPr>
-      <w:hyperlink w:anchor="_Toc448177052" w:history="1">
+      <w:hyperlink w:anchor="_Toc448768404" w:history="1">
         <w:r>
           <w:rPr>
             <w:rStyle w:val="Hyperlink"/>
@@ -401,7 +401,7 @@
             <w:noProof/>
             <w:webHidden/>
           </w:rPr>
-          <w:instrText xml:space="preserve"> PAGEREF _Toc448177052 \h </w:instrText>
+          <w:instrText xml:space="preserve"> PAGEREF _Toc448768404 \h </w:instrText>
         </w:r>
         <w:r>
           <w:rPr>
@@ -445,7 +445,7 @@
           <w:lang w:eastAsia="hu-HU"/>
         </w:rPr>
       </w:pPr>
-      <w:hyperlink w:anchor="_Toc448177053" w:history="1">
+      <w:hyperlink w:anchor="_Toc448768405" w:history="1">
         <w:r>
           <w:rPr>
             <w:rStyle w:val="Hyperlink"/>
@@ -472,7 +472,7 @@
             <w:noProof/>
             <w:webHidden/>
           </w:rPr>
-          <w:instrText xml:space="preserve"> PAGEREF _Toc448177053 \h </w:instrText>
+          <w:instrText xml:space="preserve"> PAGEREF _Toc448768405 \h </w:instrText>
         </w:r>
         <w:r>
           <w:rPr>
@@ -516,7 +516,7 @@
           <w:lang w:eastAsia="hu-HU"/>
         </w:rPr>
       </w:pPr>
-      <w:hyperlink w:anchor="_Toc448177054" w:history="1">
+      <w:hyperlink w:anchor="_Toc448768406" w:history="1">
         <w:r>
           <w:rPr>
             <w:rStyle w:val="Hyperlink"/>
@@ -543,7 +543,7 @@
             <w:noProof/>
             <w:webHidden/>
           </w:rPr>
-          <w:instrText xml:space="preserve"> PAGEREF _Toc448177054 \h </w:instrText>
+          <w:instrText xml:space="preserve"> PAGEREF _Toc448768406 \h </w:instrText>
         </w:r>
         <w:r>
           <w:rPr>
@@ -587,7 +587,7 @@
           <w:lang w:eastAsia="hu-HU"/>
         </w:rPr>
       </w:pPr>
-      <w:hyperlink w:anchor="_Toc448177055" w:history="1">
+      <w:hyperlink w:anchor="_Toc448768407" w:history="1">
         <w:r>
           <w:rPr>
             <w:rStyle w:val="Hyperlink"/>
@@ -614,7 +614,7 @@
             <w:noProof/>
             <w:webHidden/>
           </w:rPr>
-          <w:instrText xml:space="preserve"> PAGEREF _Toc448177055 \h </w:instrText>
+          <w:instrText xml:space="preserve"> PAGEREF _Toc448768407 \h </w:instrText>
         </w:r>
         <w:r>
           <w:rPr>
@@ -658,7 +658,7 @@
           <w:lang w:eastAsia="hu-HU"/>
         </w:rPr>
       </w:pPr>
-      <w:hyperlink w:anchor="_Toc448177056" w:history="1">
+      <w:hyperlink w:anchor="_Toc448768408" w:history="1">
         <w:r>
           <w:rPr>
             <w:rStyle w:val="Hyperlink"/>
@@ -685,7 +685,7 @@
             <w:noProof/>
             <w:webHidden/>
           </w:rPr>
-          <w:instrText xml:space="preserve"> PAGEREF _Toc448177056 \h </w:instrText>
+          <w:instrText xml:space="preserve"> PAGEREF _Toc448768408 \h </w:instrText>
         </w:r>
         <w:r>
           <w:rPr>
@@ -729,7 +729,7 @@
           <w:lang w:eastAsia="hu-HU"/>
         </w:rPr>
       </w:pPr>
-      <w:hyperlink w:anchor="_Toc448177057" w:history="1">
+      <w:hyperlink w:anchor="_Toc448768409" w:history="1">
         <w:r>
           <w:rPr>
             <w:rStyle w:val="Hyperlink"/>
@@ -756,7 +756,7 @@
             <w:noProof/>
             <w:webHidden/>
           </w:rPr>
-          <w:instrText xml:space="preserve"> PAGEREF _Toc448177057 \h </w:instrText>
+          <w:instrText xml:space="preserve"> PAGEREF _Toc448768409 \h </w:instrText>
         </w:r>
         <w:r>
           <w:rPr>
@@ -800,7 +800,7 @@
           <w:lang w:eastAsia="hu-HU"/>
         </w:rPr>
       </w:pPr>
-      <w:hyperlink w:anchor="_Toc448177058" w:history="1">
+      <w:hyperlink w:anchor="_Toc448768410" w:history="1">
         <w:r>
           <w:rPr>
             <w:rStyle w:val="Hyperlink"/>
@@ -827,7 +827,7 @@
             <w:noProof/>
             <w:webHidden/>
           </w:rPr>
-          <w:instrText xml:space="preserve"> PAGEREF _Toc448177058 \h </w:instrText>
+          <w:instrText xml:space="preserve"> PAGEREF _Toc448768410 \h </w:instrText>
         </w:r>
         <w:r>
           <w:rPr>
@@ -871,7 +871,7 @@
           <w:lang w:eastAsia="hu-HU"/>
         </w:rPr>
       </w:pPr>
-      <w:hyperlink w:anchor="_Toc448177059" w:history="1">
+      <w:hyperlink w:anchor="_Toc448768411" w:history="1">
         <w:r>
           <w:rPr>
             <w:rStyle w:val="Hyperlink"/>
@@ -898,7 +898,7 @@
             <w:noProof/>
             <w:webHidden/>
           </w:rPr>
-          <w:instrText xml:space="preserve"> PAGEREF _Toc448177059 \h </w:instrText>
+          <w:instrText xml:space="preserve"> PAGEREF _Toc448768411 \h </w:instrText>
         </w:r>
         <w:r>
           <w:rPr>
@@ -942,13 +942,13 @@
           <w:lang w:eastAsia="hu-HU"/>
         </w:rPr>
       </w:pPr>
-      <w:hyperlink w:anchor="_Toc448177060" w:history="1">
+      <w:hyperlink w:anchor="_Toc448768412" w:history="1">
         <w:r>
           <w:rPr>
             <w:rStyle w:val="Hyperlink"/>
             <w:noProof/>
           </w:rPr>
-          <w:t>A játék szoftveres megvalósítása</w:t>
+          <w:t>A játékkliens szoftveres megvalósítása</w:t>
         </w:r>
         <w:r>
           <w:rPr>
@@ -969,7 +969,7 @@
             <w:noProof/>
             <w:webHidden/>
           </w:rPr>
-          <w:instrText xml:space="preserve"> PAGEREF _Toc448177060 \h </w:instrText>
+          <w:instrText xml:space="preserve"> PAGEREF _Toc448768412 \h </w:instrText>
         </w:r>
         <w:r>
           <w:rPr>
@@ -1013,13 +1013,13 @@
           <w:lang w:eastAsia="hu-HU"/>
         </w:rPr>
       </w:pPr>
-      <w:hyperlink w:anchor="_Toc448177061" w:history="1">
+      <w:hyperlink w:anchor="_Toc448768413" w:history="1">
         <w:r>
           <w:rPr>
             <w:rStyle w:val="Hyperlink"/>
             <w:noProof/>
           </w:rPr>
-          <w:t>Komponensek</w:t>
+          <w:t>Modulok felépítése</w:t>
         </w:r>
         <w:r>
           <w:rPr>
@@ -1040,7 +1040,7 @@
             <w:noProof/>
             <w:webHidden/>
           </w:rPr>
-          <w:instrText xml:space="preserve"> PAGEREF _Toc448177061 \h </w:instrText>
+          <w:instrText xml:space="preserve"> PAGEREF _Toc448768413 \h </w:instrText>
         </w:r>
         <w:r>
           <w:rPr>
@@ -1084,13 +1084,13 @@
           <w:lang w:eastAsia="hu-HU"/>
         </w:rPr>
       </w:pPr>
-      <w:hyperlink w:anchor="_Toc448177062" w:history="1">
+      <w:hyperlink w:anchor="_Toc448768414" w:history="1">
         <w:r>
           <w:rPr>
             <w:rStyle w:val="Hyperlink"/>
             <w:noProof/>
           </w:rPr>
-          <w:t>Erőforrás-betöltő komponens (fps_game.loaders)</w:t>
+          <w:t>Erőforrás-betöltő modul (fps_game.loaders)</w:t>
         </w:r>
         <w:r>
           <w:rPr>
@@ -1111,7 +1111,7 @@
             <w:noProof/>
             <w:webHidden/>
           </w:rPr>
-          <w:instrText xml:space="preserve"> PAGEREF _Toc448177062 \h </w:instrText>
+          <w:instrText xml:space="preserve"> PAGEREF _Toc448768414 \h </w:instrText>
         </w:r>
         <w:r>
           <w:rPr>
@@ -1155,13 +1155,13 @@
           <w:lang w:eastAsia="hu-HU"/>
         </w:rPr>
       </w:pPr>
-      <w:hyperlink w:anchor="_Toc448177063" w:history="1">
+      <w:hyperlink w:anchor="_Toc448768415" w:history="1">
         <w:r>
           <w:rPr>
             <w:rStyle w:val="Hyperlink"/>
             <w:noProof/>
           </w:rPr>
-          <w:t>Generátor komponens (fps_game.generators)</w:t>
+          <w:t>Generátor modul (fps_game.generators)</w:t>
         </w:r>
         <w:r>
           <w:rPr>
@@ -1182,7 +1182,7 @@
             <w:noProof/>
             <w:webHidden/>
           </w:rPr>
-          <w:instrText xml:space="preserve"> PAGEREF _Toc448177063 \h </w:instrText>
+          <w:instrText xml:space="preserve"> PAGEREF _Toc448768415 \h </w:instrText>
         </w:r>
         <w:r>
           <w:rPr>
@@ -1226,13 +1226,13 @@
           <w:lang w:eastAsia="hu-HU"/>
         </w:rPr>
       </w:pPr>
-      <w:hyperlink w:anchor="_Toc448177064" w:history="1">
+      <w:hyperlink w:anchor="_Toc448768416" w:history="1">
         <w:r>
           <w:rPr>
             <w:rStyle w:val="Hyperlink"/>
             <w:noProof/>
           </w:rPr>
-          <w:t>Képalkotó komponens (fps_game.rendering)</w:t>
+          <w:t>Képalkotó modul (fps_game.rendering)</w:t>
         </w:r>
         <w:r>
           <w:rPr>
@@ -1253,7 +1253,7 @@
             <w:noProof/>
             <w:webHidden/>
           </w:rPr>
-          <w:instrText xml:space="preserve"> PAGEREF _Toc448177064 \h </w:instrText>
+          <w:instrText xml:space="preserve"> PAGEREF _Toc448768416 \h </w:instrText>
         </w:r>
         <w:r>
           <w:rPr>
@@ -1273,7 +1273,7 @@
             <w:noProof/>
             <w:webHidden/>
           </w:rPr>
-          <w:t>11</w:t>
+          <w:t>12</w:t>
         </w:r>
         <w:r>
           <w:rPr>
@@ -1297,13 +1297,13 @@
           <w:lang w:eastAsia="hu-HU"/>
         </w:rPr>
       </w:pPr>
-      <w:hyperlink w:anchor="_Toc448177065" w:history="1">
+      <w:hyperlink w:anchor="_Toc448768417" w:history="1">
         <w:r>
           <w:rPr>
             <w:rStyle w:val="Hyperlink"/>
             <w:noProof/>
           </w:rPr>
-          <w:t>Játékos komponens (fps_game.player)</w:t>
+          <w:t>Játékos modul (fps_game.player)</w:t>
         </w:r>
         <w:r>
           <w:rPr>
@@ -1324,7 +1324,7 @@
             <w:noProof/>
             <w:webHidden/>
           </w:rPr>
-          <w:instrText xml:space="preserve"> PAGEREF _Toc448177065 \h </w:instrText>
+          <w:instrText xml:space="preserve"> PAGEREF _Toc448768417 \h </w:instrText>
         </w:r>
         <w:r>
           <w:rPr>
@@ -1344,7 +1344,7 @@
             <w:noProof/>
             <w:webHidden/>
           </w:rPr>
-          <w:t>11</w:t>
+          <w:t>13</w:t>
         </w:r>
         <w:r>
           <w:rPr>
@@ -1368,13 +1368,13 @@
           <w:lang w:eastAsia="hu-HU"/>
         </w:rPr>
       </w:pPr>
-      <w:hyperlink w:anchor="_Toc448177066" w:history="1">
+      <w:hyperlink w:anchor="_Toc448768418" w:history="1">
         <w:r>
           <w:rPr>
             <w:rStyle w:val="Hyperlink"/>
             <w:noProof/>
           </w:rPr>
-          <w:t>Játék komponens (fps_game.game)</w:t>
+          <w:t>Játék modul (fps_game.game)</w:t>
         </w:r>
         <w:r>
           <w:rPr>
@@ -1395,7 +1395,7 @@
             <w:noProof/>
             <w:webHidden/>
           </w:rPr>
-          <w:instrText xml:space="preserve"> PAGEREF _Toc448177066 \h </w:instrText>
+          <w:instrText xml:space="preserve"> PAGEREF _Toc448768418 \h </w:instrText>
         </w:r>
         <w:r>
           <w:rPr>
@@ -1415,7 +1415,7 @@
             <w:noProof/>
             <w:webHidden/>
           </w:rPr>
-          <w:t>13</w:t>
+          <w:t>14</w:t>
         </w:r>
         <w:r>
           <w:rPr>
@@ -1439,13 +1439,13 @@
           <w:lang w:eastAsia="hu-HU"/>
         </w:rPr>
       </w:pPr>
-      <w:hyperlink w:anchor="_Toc448177067" w:history="1">
+      <w:hyperlink w:anchor="_Toc448768419" w:history="1">
         <w:r>
           <w:rPr>
             <w:rStyle w:val="Hyperlink"/>
             <w:noProof/>
           </w:rPr>
-          <w:t>Hálózat komponens (fps_game.network)</w:t>
+          <w:t>Hálózat modul (fps_game.network)</w:t>
         </w:r>
         <w:r>
           <w:rPr>
@@ -1466,7 +1466,7 @@
             <w:noProof/>
             <w:webHidden/>
           </w:rPr>
-          <w:instrText xml:space="preserve"> PAGEREF _Toc448177067 \h </w:instrText>
+          <w:instrText xml:space="preserve"> PAGEREF _Toc448768419 \h </w:instrText>
         </w:r>
         <w:r>
           <w:rPr>
@@ -1486,7 +1486,7 @@
             <w:noProof/>
             <w:webHidden/>
           </w:rPr>
-          <w:t>13</w:t>
+          <w:t>15</w:t>
         </w:r>
         <w:r>
           <w:rPr>
@@ -1528,7 +1528,7 @@
           <w:rFonts w:ascii="Times New Roman" w:hAnsi="Times New Roman"/>
         </w:rPr>
       </w:pPr>
-      <w:bookmarkStart w:id="0" w:name="_Toc448177049"/>
+      <w:bookmarkStart w:id="0" w:name="_Toc448768401"/>
       <w:r>
         <w:rPr>
           <w:rFonts w:ascii="Times New Roman" w:hAnsi="Times New Roman"/>
@@ -1828,7 +1828,7 @@
       <w:r>
         <w:br w:type="page"/>
       </w:r>
-      <w:bookmarkStart w:id="1" w:name="_Toc448177050"/>
+      <w:bookmarkStart w:id="1" w:name="_Toc448768402"/>
       <w:r>
         <w:lastRenderedPageBreak/>
         <w:t>Történelmi áttekintés</w:t>
@@ -2517,7 +2517,7 @@
       <w:r>
         <w:br w:type="page"/>
       </w:r>
-      <w:bookmarkStart w:id="2" w:name="_Toc448177051"/>
+      <w:bookmarkStart w:id="2" w:name="_Toc448768403"/>
       <w:r>
         <w:lastRenderedPageBreak/>
         <w:t xml:space="preserve">Matematikai </w:t>
@@ -2539,7 +2539,7 @@
       <w:pPr>
         <w:pStyle w:val="Heading2"/>
       </w:pPr>
-      <w:bookmarkStart w:id="3" w:name="_Toc448177052"/>
+      <w:bookmarkStart w:id="3" w:name="_Toc448768404"/>
       <w:r>
         <w:t>Testek leképezése</w:t>
       </w:r>
@@ -2850,7 +2850,7 @@
       <w:r>
         <w:br w:type="page"/>
       </w:r>
-      <w:bookmarkStart w:id="4" w:name="_Toc448177053"/>
+      <w:bookmarkStart w:id="4" w:name="_Toc448768405"/>
       <w:r>
         <w:lastRenderedPageBreak/>
         <w:t>A virtuális tér megjelenítése</w:t>
@@ -2861,7 +2861,7 @@
       <w:pPr>
         <w:pStyle w:val="Heading3"/>
       </w:pPr>
-      <w:bookmarkStart w:id="5" w:name="_Toc448177054"/>
+      <w:bookmarkStart w:id="5" w:name="_Toc448768406"/>
       <w:r>
         <w:t>Homogén koordináták</w:t>
       </w:r>
@@ -3012,7 +3012,7 @@
       <w:r>
         <w:br w:type="page"/>
       </w:r>
-      <w:bookmarkStart w:id="6" w:name="_Toc448177055"/>
+      <w:bookmarkStart w:id="6" w:name="_Toc448768407"/>
       <w:r>
         <w:lastRenderedPageBreak/>
         <w:t>Pontt</w:t>
@@ -3058,13 +3058,7 @@
           <w:rPr>
             <w:rFonts w:ascii="Cambria Math" w:hAnsi="Cambria Math"/>
           </w:rPr>
-          <m:t>∈</m:t>
-        </m:r>
-        <m:r>
-          <w:rPr>
-            <w:rFonts w:ascii="Cambria Math" w:hAnsi="Cambria Math"/>
-          </w:rPr>
-          <m:t xml:space="preserve"> </m:t>
+          <m:t xml:space="preserve">∈ </m:t>
         </m:r>
         <m:sSup>
           <m:sSupPr>
@@ -3249,7 +3243,7 @@
       <w:pPr>
         <w:pStyle w:val="Heading3"/>
       </w:pPr>
-      <w:bookmarkStart w:id="7" w:name="_Toc448177056"/>
+      <w:bookmarkStart w:id="7" w:name="_Toc448768408"/>
       <w:r>
         <w:t>Középpontos vetítés</w:t>
       </w:r>
@@ -3384,7 +3378,7 @@
       <w:pPr>
         <w:pStyle w:val="Heading1"/>
       </w:pPr>
-      <w:bookmarkStart w:id="8" w:name="_Toc448177057"/>
+      <w:bookmarkStart w:id="8" w:name="_Toc448768409"/>
       <w:r>
         <w:t>A szoftver architektúrája</w:t>
       </w:r>
@@ -3394,7 +3388,7 @@
       <w:pPr>
         <w:pStyle w:val="Heading2"/>
       </w:pPr>
-      <w:bookmarkStart w:id="9" w:name="_Toc448177058"/>
+      <w:bookmarkStart w:id="9" w:name="_Toc448768410"/>
       <w:r>
         <w:t>Szerver</w:t>
       </w:r>
@@ -3499,14 +3493,20 @@
         <w:t>vá válik</w:t>
       </w:r>
       <w:r>
-        <w:t>, minden frissítéskor elküldi a játékszervernek a játékos állapotát, melyet a szerver üzenetszórással továbbít minden kliensnek, így frissítve a játékosok pozícióját minden csatlakozott példánynál.</w:t>
+        <w:t xml:space="preserve">, minden frissítéskor elküldi a játékszervernek a játékos állapotát, melyet a szerver üzenetszórással továbbít minden </w:t>
+      </w:r>
+      <w:r>
+        <w:t xml:space="preserve">további </w:t>
+      </w:r>
+      <w:r>
+        <w:t>kliensnek, így frissítve a játékosok pozícióját minden csatlakozott példánynál.</w:t>
       </w:r>
     </w:p>
     <w:p>
       <w:pPr>
         <w:pStyle w:val="Heading2"/>
       </w:pPr>
-      <w:bookmarkStart w:id="10" w:name="_Toc448177059"/>
+      <w:bookmarkStart w:id="10" w:name="_Toc448768411"/>
       <w:r>
         <w:t>Kliens</w:t>
       </w:r>
@@ -3517,25 +3517,92 @@
         <w:ind w:firstLine="851"/>
       </w:pPr>
       <w:r>
-        <w:t xml:space="preserve">A webes applikáció AngularJS keretrendszeren alapszik, melyet azért választottam, mert jelentősen </w:t>
-      </w:r>
-      <w:r>
-        <w:t>egyszerűsíti a fejlesztést. Főbb előnyei: HTML formátumú sémákkal dolgozhatunk, melyeket az Angular lefordít és adatokkal tölt fel. Több programozási minta követéséhez is nyújt eszközöket, mint például a singleton (egyke), factory (gyár), controller (vezérlő), directive (direktíva)</w:t>
-      </w:r>
-      <w:r>
-        <w:t xml:space="preserve">, függőség-injekció, </w:t>
-      </w:r>
-      <w:r>
-        <w:t>data-binding (adat valósidejű hozzárendelése a</w:t>
-      </w:r>
-      <w:r>
-        <w:t xml:space="preserve"> kezelőfelülethez</w:t>
-      </w:r>
-      <w:r>
-        <w:t>)</w:t>
-      </w:r>
-      <w:r>
-        <w:t xml:space="preserve">. Szilárd alapot ad a Modell-View-Controller vagy a Model-View-Viewmodell </w:t>
+        <w:t xml:space="preserve">A játékkliens webböngészőben futó applikáció mely </w:t>
+      </w:r>
+      <w:r>
+        <w:t>Angu</w:t>
+      </w:r>
+      <w:r>
+        <w:t>larJS keretrendszeren alapszik. A</w:t>
+      </w:r>
+      <w:r>
+        <w:t>zért választottam</w:t>
+      </w:r>
+      <w:r>
+        <w:t xml:space="preserve"> ezt a keretrendszert</w:t>
+      </w:r>
+      <w:r>
+        <w:t xml:space="preserve">, mert jelentősen </w:t>
+      </w:r>
+      <w:r>
+        <w:t>egyszerűsíti a fejlesztést:</w:t>
+      </w:r>
+    </w:p>
+    <w:p>
+      <w:pPr>
+        <w:pStyle w:val="ListParagraph"/>
+        <w:numPr>
+          <w:ilvl w:val="0"/>
+          <w:numId w:val="1"/>
+        </w:numPr>
+      </w:pPr>
+      <w:r>
+        <w:t>HTML formátumú</w:t>
+      </w:r>
+      <w:r>
+        <w:t xml:space="preserve"> sémákkal dolgozhatunk, melyek direktívákkal programozhatóak. A sémákat az</w:t>
+      </w:r>
+      <w:r>
+        <w:t xml:space="preserve"> Angular </w:t>
+      </w:r>
+      <w:r>
+        <w:t xml:space="preserve">lefordítja és az ú.n. data-binding technológia biztosítja, hogy a modell minden változása valós időben tükröződik a felhasználói felületen. </w:t>
+      </w:r>
+    </w:p>
+    <w:p>
+      <w:pPr>
+        <w:pStyle w:val="ListParagraph"/>
+        <w:numPr>
+          <w:ilvl w:val="0"/>
+          <w:numId w:val="1"/>
+        </w:numPr>
+      </w:pPr>
+      <w:r>
+        <w:t>Több programozási mintához is</w:t>
+      </w:r>
+      <w:r>
+        <w:t>, mint például a singleton (egyke), factory (gyár), controller (vezérlő), directive (direktíva)</w:t>
+      </w:r>
+      <w:r>
+        <w:t xml:space="preserve">, olyan eszközöket nyújt, melyek jelentősen egyszerűsítik, felgyorsítják a fejlesztést </w:t>
+      </w:r>
+    </w:p>
+    <w:p>
+      <w:pPr>
+        <w:pStyle w:val="ListParagraph"/>
+        <w:numPr>
+          <w:ilvl w:val="0"/>
+          <w:numId w:val="1"/>
+        </w:numPr>
+      </w:pPr>
+      <w:r>
+        <w:lastRenderedPageBreak/>
+        <w:t>A függőségek injektálhatósága</w:t>
+      </w:r>
+      <w:r>
+        <w:t xml:space="preserve"> nagyban segíti a célközpontú kódszeparációt, ezáltal az átláthatóságot</w:t>
+      </w:r>
+    </w:p>
+    <w:p>
+      <w:pPr>
+        <w:pStyle w:val="ListParagraph"/>
+        <w:numPr>
+          <w:ilvl w:val="0"/>
+          <w:numId w:val="1"/>
+        </w:numPr>
+      </w:pPr>
+      <w:r>
+        <w:t xml:space="preserve">Szilárd alapot ad a Modell-View-Controller vagy a Model-View-Viewmodell </w:t>
       </w:r>
       <w:r>
         <w:t>szoftverarchitektúrához</w:t>
@@ -3558,26 +3625,22 @@
         <w:t>three.js</w:t>
       </w:r>
       <w:r>
-        <w:t xml:space="preserve"> nevű csomag ad egy olyan </w:t>
+        <w:t xml:space="preserve"> nevű csomag </w:t>
+      </w:r>
+      <w:r>
+        <w:t>biztosít</w:t>
+      </w:r>
+      <w:r>
+        <w:t xml:space="preserve"> olyan </w:t>
       </w:r>
       <w:r>
         <w:t>fejlesztői könyvtárat</w:t>
       </w:r>
       <w:r>
-        <w:t>, ami jelentősen megkönnyíti a háromdimenziós fejlesztést,</w:t>
-      </w:r>
-      <w:r>
-        <w:t xml:space="preserve"> </w:t>
-      </w:r>
-      <w:r>
-        <w:t xml:space="preserve">mind </w:t>
-      </w:r>
-      <w:r>
-        <w:t xml:space="preserve">a </w:t>
-      </w:r>
-      <w:r>
-        <w:lastRenderedPageBreak/>
-        <w:t>matematikai számítások mind a térbeli objektumok manipulációs és</w:t>
+        <w:t xml:space="preserve">, ami jelentősen mind </w:t>
+      </w:r>
+      <w:r>
+        <w:t>a matematikai számítások mind a térbeli objektumok manipulációs és</w:t>
       </w:r>
       <w:r>
         <w:t xml:space="preserve"> int</w:t>
@@ -3586,7 +3649,13 @@
         <w:t>erakciós feladatainak megoldása</w:t>
       </w:r>
       <w:r>
-        <w:t xml:space="preserve"> során.</w:t>
+        <w:t xml:space="preserve"> során</w:t>
+      </w:r>
+      <w:r>
+        <w:t xml:space="preserve"> nagy segítséget nyújt</w:t>
+      </w:r>
+      <w:r>
+        <w:t>.</w:t>
       </w:r>
     </w:p>
     <w:p>
@@ -3667,7 +3736,7 @@
       <w:pPr>
         <w:pStyle w:val="Heading1"/>
       </w:pPr>
-      <w:bookmarkStart w:id="11" w:name="_Toc448177060"/>
+      <w:bookmarkStart w:id="11" w:name="_Toc448768412"/>
       <w:r>
         <w:t>A játék</w:t>
       </w:r>
@@ -3683,18 +3752,20 @@
       <w:pPr>
         <w:pStyle w:val="Heading2"/>
       </w:pPr>
+      <w:bookmarkStart w:id="12" w:name="_Toc448768413"/>
       <w:r>
         <w:t>Modulok</w:t>
       </w:r>
       <w:r>
         <w:t xml:space="preserve"> felépítése</w:t>
       </w:r>
+      <w:bookmarkEnd w:id="12"/>
     </w:p>
     <w:p>
       <w:pPr>
         <w:pStyle w:val="Heading3"/>
       </w:pPr>
-      <w:bookmarkStart w:id="12" w:name="_Toc448177062"/>
+      <w:bookmarkStart w:id="13" w:name="_Toc448768414"/>
       <w:r>
         <w:t xml:space="preserve">Erőforrás-betöltő </w:t>
       </w:r>
@@ -3716,7 +3787,7 @@
       <w:r>
         <w:t>)</w:t>
       </w:r>
-      <w:bookmarkEnd w:id="12"/>
+      <w:bookmarkEnd w:id="13"/>
     </w:p>
     <w:p>
       <w:pPr>
@@ -3824,8 +3895,9 @@
       <w:pPr>
         <w:pStyle w:val="Heading3"/>
       </w:pPr>
-      <w:bookmarkStart w:id="13" w:name="_Toc448177063"/>
-      <w:r>
+      <w:bookmarkStart w:id="14" w:name="_Toc448768415"/>
+      <w:r>
+        <w:lastRenderedPageBreak/>
         <w:t xml:space="preserve">Generátor </w:t>
       </w:r>
       <w:r>
@@ -3834,7 +3906,7 @@
       <w:r>
         <w:t>(fps_game.generators)</w:t>
       </w:r>
-      <w:bookmarkEnd w:id="13"/>
+      <w:bookmarkEnd w:id="14"/>
     </w:p>
     <w:p>
       <w:pPr>
@@ -3859,11 +3931,7 @@
         <w:t>transzformálják</w:t>
       </w:r>
       <w:r>
-        <w:t xml:space="preserve">. A játékban látható lakótömbök például egyetlen emelet modelléből épülnek </w:t>
-      </w:r>
-      <w:r>
-        <w:lastRenderedPageBreak/>
-        <w:t>fel, melyet a housingGenerator függvény</w:t>
+        <w:t>. A játékban látható lakótömbök például egyetlen emelet modelléből épülnek fel, melyet a housingGenerator függvény</w:t>
       </w:r>
       <w:r>
         <w:t>e</w:t>
@@ -4013,7 +4081,7 @@
       <w:pPr>
         <w:pStyle w:val="Heading3"/>
       </w:pPr>
-      <w:bookmarkStart w:id="14" w:name="_Toc448177064"/>
+      <w:bookmarkStart w:id="15" w:name="_Toc448768416"/>
       <w:r>
         <w:t>Képalkotó</w:t>
       </w:r>
@@ -4032,7 +4100,7 @@
       <w:r>
         <w:t>)</w:t>
       </w:r>
-      <w:bookmarkEnd w:id="14"/>
+      <w:bookmarkEnd w:id="15"/>
     </w:p>
     <w:p>
       <w:pPr>
@@ -4120,7 +4188,11 @@
         <w:ind w:left="1276" w:hanging="426"/>
       </w:pPr>
       <w:r>
-        <w:t xml:space="preserve">a renderModelFactory olyan objektumot példányosít, melyek a three.js által szolgáltatott komponensekből a képalkotáshoz szükséges minimumot felépíti. Ez magába foglalja egy kezdő szcéna létrehozását, egy globális fényforrás beállítását és egy kamera példányosítását. Ezt az objektumot további metódusokkal láttam el, melyek a modellek betöltését, szcénához </w:t>
+        <w:t xml:space="preserve">a renderModelFactory olyan objektumot példányosít, melyek a three.js által szolgáltatott komponensekből a képalkotáshoz szükséges minimumot felépíti. Ez magába foglalja egy kezdő szcéna létrehozását, egy globális fényforrás beállítását és egy kamera példányosítását. Ezt az objektumot további </w:t>
+      </w:r>
+      <w:r>
+        <w:lastRenderedPageBreak/>
+        <w:t xml:space="preserve">metódusokkal láttam el, melyek a modellek betöltését, szcénához </w:t>
       </w:r>
       <w:r>
         <w:t>történő hozzáadását és törlését valamint a kép rekurzív úrjarazolását végzi.</w:t>
@@ -4130,9 +4202,8 @@
       <w:pPr>
         <w:pStyle w:val="Heading3"/>
       </w:pPr>
-      <w:bookmarkStart w:id="15" w:name="_Toc448177065"/>
-      <w:r>
-        <w:lastRenderedPageBreak/>
+      <w:bookmarkStart w:id="16" w:name="_Toc448768417"/>
+      <w:r>
         <w:t>Játékos</w:t>
       </w:r>
       <w:r>
@@ -4150,7 +4221,7 @@
       <w:r>
         <w:t>)</w:t>
       </w:r>
-      <w:bookmarkEnd w:id="15"/>
+      <w:bookmarkEnd w:id="16"/>
     </w:p>
     <w:p>
       <w:pPr>
@@ -4455,10 +4526,22 @@
         <w:t>om</w:t>
       </w:r>
       <w:r>
-        <w:t xml:space="preserve"> az irányvektor hosszát, majd az Y tengely körül (</w:t>
-      </w:r>
-      <w:r>
-        <w:t>ez a vertikális tengely</w:t>
+        <w:t xml:space="preserve"> az irányvektor hosszát</w:t>
+      </w:r>
+      <w:r>
+        <w:t xml:space="preserve"> a kiszámolt távolságra</w:t>
+      </w:r>
+      <w:r>
+        <w:t xml:space="preserve">, majd az Y tengely körül </w:t>
+      </w:r>
+      <w:r>
+        <w:t xml:space="preserve">- melyet a 0,1,0 egységvektor határoz meg </w:t>
+      </w:r>
+      <w:r>
+        <w:t>(</w:t>
+      </w:r>
+      <w:r>
+        <w:t>ez a vertikális koordináta</w:t>
       </w:r>
       <w:r>
         <w:t xml:space="preserve"> a three.js kontextusában</w:t>
@@ -4467,25 +4550,44 @@
         <w:t>)</w:t>
       </w:r>
       <w:r>
-        <w:t xml:space="preserve"> melyet a 0,1,0 egys</w:t>
-      </w:r>
-      <w:r>
-        <w:t>égvektor határoz meg – elforgatom</w:t>
-      </w:r>
-      <w:r>
-        <w:t xml:space="preserve"> a vektort az aktuális </w:t>
-      </w:r>
-      <w:r>
-        <w:t>tekintet szögével, így létrehozva</w:t>
-      </w:r>
-      <w:r>
-        <w:t xml:space="preserve"> azt a vektort, mely a </w:t>
-      </w:r>
-      <w:r>
-        <w:t>szokásos</w:t>
-      </w:r>
-      <w:r>
-        <w:t xml:space="preserve"> belső nézetes vezérlés esetén a karakterünket fogja mozgatni.</w:t>
+        <w:t xml:space="preserve"> </w:t>
+      </w:r>
+      <w:r>
+        <w:t xml:space="preserve">- </w:t>
+      </w:r>
+      <w:r>
+        <w:t>elforgatom</w:t>
+      </w:r>
+      <w:r>
+        <w:t xml:space="preserve"> a vektort a tekintet</w:t>
+      </w:r>
+      <w:r>
+        <w:t xml:space="preserve"> aktuális </w:t>
+      </w:r>
+      <w:r>
+        <w:t>forgási szögével</w:t>
+      </w:r>
+      <w:r>
+        <w:t>, így létrehozva</w:t>
+      </w:r>
+      <w:r>
+        <w:t xml:space="preserve"> azt a </w:t>
+      </w:r>
+      <w:r>
+        <w:lastRenderedPageBreak/>
+        <w:t>vektort,</w:t>
+      </w:r>
+      <w:r>
+        <w:t xml:space="preserve"> mely a karakterünk egy képkocka alatti eltolását fogja jelenteni, így létrehozva</w:t>
+      </w:r>
+      <w:r>
+        <w:t xml:space="preserve"> a </w:t>
+      </w:r>
+      <w:r>
+        <w:t>megszokott</w:t>
+      </w:r>
+      <w:r>
+        <w:t xml:space="preserve"> belső nézetes vezérlés</w:t>
       </w:r>
     </w:p>
     <w:p>
@@ -4494,10 +4596,31 @@
         <w:jc w:val="left"/>
       </w:pPr>
       <w:r>
-        <w:t>Egy sugárvető és egy sugár segítségével ellenőrizzük a közeli o</w:t>
-      </w:r>
-      <w:r>
-        <w:t>bjektumokat, ezzel megakadályozom</w:t>
+        <w:t xml:space="preserve">Egy sugárvető és egy sugár segítségével </w:t>
+      </w:r>
+      <w:r>
+        <w:t>megkeresem</w:t>
+      </w:r>
+      <w:r>
+        <w:t xml:space="preserve"> a közeli o</w:t>
+      </w:r>
+      <w:r>
+        <w:t>bjektumokat. Ezt</w:t>
+      </w:r>
+      <w:r>
+        <w:t xml:space="preserve"> </w:t>
+      </w:r>
+      <w:r>
+        <w:t>úgy teszem meg, hogy a mozgásvektor másolatát a karakter magasságának az ¼ részéhez transzponálom, normalizálom, majd a sugárvető objektumtól elkérem az ebből az irányvektorból képzett sugár</w:t>
+      </w:r>
+      <w:r>
+        <w:t xml:space="preserve"> </w:t>
+      </w:r>
+      <w:r>
+        <w:t xml:space="preserve">által metszett objektumokat. Ha valamely objektum túl közel kerül, beállítom a mozgás vektorának hosszát nullára, így </w:t>
+      </w:r>
+      <w:r>
+        <w:t>megakadályozom</w:t>
       </w:r>
       <w:r>
         <w:t>, hogy a játékosok szellemek módjára a fal</w:t>
@@ -4509,10 +4632,7 @@
         <w:t xml:space="preserve"> k</w:t>
       </w:r>
       <w:r>
-        <w:t>eresztül közlekedjenek (beállítom</w:t>
-      </w:r>
-      <w:r>
-        <w:t xml:space="preserve"> a vektor hosszát 0-ra). </w:t>
+        <w:t>eresztül közlekedhessenek.</w:t>
       </w:r>
     </w:p>
     <w:p>
@@ -4521,29 +4641,16 @@
         <w:jc w:val="left"/>
       </w:pPr>
       <w:r>
-        <w:lastRenderedPageBreak/>
-        <w:t>Amint az irányvektor elkészült, létrehoz</w:t>
-      </w:r>
-      <w:r>
-        <w:t>ok</w:t>
-      </w:r>
-      <w:r>
-        <w:t xml:space="preserve"> egy </w:t>
-      </w:r>
-      <w:r>
-        <w:t xml:space="preserve">transzformációs </w:t>
-      </w:r>
-      <w:r>
-        <w:t>mátrixot, mely az adott vektornak megfelelő eltolást fogja repre</w:t>
-      </w:r>
-      <w:r>
-        <w:t>zentálni, ezzel transzformálhatom</w:t>
-      </w:r>
-      <w:r>
-        <w:t xml:space="preserve"> a játékos modelljét.</w:t>
-      </w:r>
-      <w:r>
-        <w:t xml:space="preserve"> Mivel a játékos ilyenkor mozog, a hálózati komponenst használva értesítjük a szervert a mozgásról.</w:t>
+        <w:t>Hogy miért a karakter magasságának a negyedét választottam? A válasz egyszerű: feltételezem, hogy a karakter ekkora magasságú objektumot még képes megmászni (175cm magas játékos esetén ez 43cm). De hogy a képessége valóban meglegyen, újabb sugár segítségével, ami a figura talpától a föld irányába mutat, a legközelebbi objektum magasságához transzformálom a karaktert az Y tengely</w:t>
+      </w:r>
+      <w:r>
+        <w:t xml:space="preserve"> mentén</w:t>
+      </w:r>
+      <w:r>
+        <w:t xml:space="preserve"> eltolással. Ez a transzformáció fogja a karaktert mindig a lába alatt levő legmagasabb pontra</w:t>
+      </w:r>
+      <w:r>
+        <w:t xml:space="preserve"> tenni.</w:t>
       </w:r>
     </w:p>
     <w:p>
@@ -4552,58 +4659,28 @@
         <w:jc w:val="left"/>
       </w:pPr>
       <w:r>
-        <w:t xml:space="preserve">A belső nézetes vezérlés része még a kamera mozgatása is. Ehhez az egér kétdimenziós </w:t>
-      </w:r>
-      <w:r>
-        <w:t>koordinátáiból</w:t>
-      </w:r>
-      <w:r>
-        <w:t xml:space="preserve"> kell kameramozgást létrehoz</w:t>
-      </w:r>
-      <w:r>
-        <w:t>nom</w:t>
-      </w:r>
-      <w:r>
-        <w:t xml:space="preserve">. </w:t>
-      </w:r>
-      <w:r>
-        <w:t>Hogy megvalósítsam,</w:t>
-      </w:r>
-      <w:r>
-        <w:t xml:space="preserve"> egy segédmodellt hoztam létre, mely nem látszik a képernyőn, de az egérmozgás hatására egy olyan gömb felületén mozog, melynek középpontja a játékos </w:t>
-      </w:r>
-      <w:r>
-        <w:t xml:space="preserve">tekintete (a kamera fókuszpontja), </w:t>
-      </w:r>
-      <w:r>
-        <w:t xml:space="preserve">az objektum pontos pozíciója pedig az a felületi pont, mely </w:t>
-      </w:r>
-      <w:r>
-        <w:t xml:space="preserve">a középponttól a lokális koordinátarendszer Z tengelye mentén pozitív irányban </w:t>
-      </w:r>
-      <w:r>
-        <w:t xml:space="preserve">rajzolt sugárra </w:t>
-      </w:r>
-      <w:r>
-        <w:t xml:space="preserve">mért Y és X tengely körüli </w:t>
-      </w:r>
-      <w:r>
-        <w:t>forgatással számolható ki</w:t>
-      </w:r>
-      <w:r>
-        <w:t>. Ezt az objektumot a kamera célpontjaként</w:t>
-      </w:r>
-      <w:r>
-        <w:t xml:space="preserve"> beállítva</w:t>
-      </w:r>
-      <w:r>
-        <w:t xml:space="preserve"> elkészült a teljes </w:t>
-      </w:r>
-      <w:r>
-        <w:t>karakter</w:t>
-      </w:r>
-      <w:r>
-        <w:t>vezérlés.</w:t>
+        <w:t>Amint az irányvektor elkészült, létrehoz</w:t>
+      </w:r>
+      <w:r>
+        <w:t>ok</w:t>
+      </w:r>
+      <w:r>
+        <w:t xml:space="preserve"> egy </w:t>
+      </w:r>
+      <w:r>
+        <w:t xml:space="preserve">transzformációs </w:t>
+      </w:r>
+      <w:r>
+        <w:t>mátrixot, mely az adott vektornak megfelelő eltolást fogja repre</w:t>
+      </w:r>
+      <w:r>
+        <w:t>zentálni, ezzel transzformálhatom</w:t>
+      </w:r>
+      <w:r>
+        <w:t xml:space="preserve"> a játékos modelljét.</w:t>
+      </w:r>
+      <w:r>
+        <w:t xml:space="preserve"> </w:t>
       </w:r>
     </w:p>
     <w:p>
@@ -4612,13 +4689,61 @@
         <w:jc w:val="left"/>
       </w:pPr>
       <w:r>
-        <w:t>Szintén a</w:t>
-      </w:r>
-      <w:r>
-        <w:t xml:space="preserve"> játékos objektuma vezérli a lépések animációját, mely haladás közben lejátssza, álló h</w:t>
-      </w:r>
-      <w:r>
-        <w:t>elyzetben leállítja a lábak mozgatását.</w:t>
+        <w:t xml:space="preserve">A belső nézetes vezérlés része még a kamera mozgatása is. Ehhez az egér kétdimenziós </w:t>
+      </w:r>
+      <w:r>
+        <w:t>koordinátáiból</w:t>
+      </w:r>
+      <w:r>
+        <w:t xml:space="preserve"> kell kameramozgást létrehoz</w:t>
+      </w:r>
+      <w:r>
+        <w:t>nom</w:t>
+      </w:r>
+      <w:r>
+        <w:t xml:space="preserve">. </w:t>
+      </w:r>
+      <w:r>
+        <w:t>Hogy megvalósítsam,</w:t>
+      </w:r>
+      <w:r>
+        <w:t xml:space="preserve"> egy segédmodellt hoztam létre, mely nem látszik a képernyőn, de az egérmozgás hatására egy olyan gömb felületén mozog, melynek középpontja a játékos </w:t>
+      </w:r>
+      <w:r>
+        <w:t xml:space="preserve">tekintete (a kamera fókuszpontja), </w:t>
+      </w:r>
+      <w:r>
+        <w:t xml:space="preserve">a modell </w:t>
+      </w:r>
+      <w:r>
+        <w:t xml:space="preserve">pontos pozíciója pedig az a felületi pont, mely </w:t>
+      </w:r>
+      <w:r>
+        <w:t xml:space="preserve">a középponttól a lokális koordinátarendszer Z tengelye mentén pozitív irányban </w:t>
+      </w:r>
+      <w:r>
+        <w:t xml:space="preserve">rajzolt sugárra </w:t>
+      </w:r>
+      <w:r>
+        <w:t xml:space="preserve">mért Y és X tengely körüli </w:t>
+      </w:r>
+      <w:r>
+        <w:t>forgatással számolható ki</w:t>
+      </w:r>
+      <w:r>
+        <w:t>. Ezt az objektumot a kamera célpontjaként</w:t>
+      </w:r>
+      <w:r>
+        <w:t xml:space="preserve"> beállítva</w:t>
+      </w:r>
+      <w:r>
+        <w:t xml:space="preserve"> elkészült a teljes </w:t>
+      </w:r>
+      <w:r>
+        <w:t>karakter</w:t>
+      </w:r>
+      <w:r>
+        <w:t>vezérlés.</w:t>
       </w:r>
     </w:p>
     <w:p>
@@ -4627,34 +4752,7 @@
         <w:jc w:val="left"/>
       </w:pPr>
       <w:r>
-        <w:t>Ebben a modulban találha</w:t>
-      </w:r>
-      <w:r>
-        <w:t>tóak a vezérlési interfészek is. A mouseControl direktíva az egérmo</w:t>
-      </w:r>
-      <w:r>
-        <w:t>zgás eseményeire</w:t>
-      </w:r>
-      <w:r>
-        <w:t xml:space="preserve"> figyel</w:t>
-      </w:r>
-      <w:r>
-        <w:t xml:space="preserve">, minden ilyen esemény bekövetkezésekor frissíti az irányított játékos tekintetének szögét. </w:t>
-      </w:r>
-      <w:r>
-        <w:t xml:space="preserve">Horizontális mozgás esetén a tekintet Y tengely körüli elfordulási </w:t>
-      </w:r>
-      <w:r>
-        <w:t>szöge módosul, v</w:t>
-      </w:r>
-      <w:r>
-        <w:t xml:space="preserve">ertikális mozgáskor a tekintet lokális koordinátarendszerének X tengely körüli forgásszöge </w:t>
-      </w:r>
-      <w:r>
-        <w:t>változik</w:t>
-      </w:r>
-      <w:r>
-        <w:t xml:space="preserve"> -90° és 90° között.</w:t>
+        <w:t>Ez a mátrix minden képfrissítésnél kiszámolódik és transzformálja játékosunkat. A transzformáció után értesítjük a szervert a változásról az aktuális karakterállapot elküldésével.</w:t>
       </w:r>
     </w:p>
     <w:p>
@@ -4663,25 +4761,13 @@
         <w:jc w:val="left"/>
       </w:pPr>
       <w:r>
-        <w:t>A keyboardControl a billentyűzetről érkező bemenet eseményeinek hatására a játékos haladási irányának jelzőbitjeit állítja. Belső nézetű játékok esetén megszokott vezérlés szerint : [W] az előre, [S] a hátra, [A] a balra illetve [D]</w:t>
-      </w:r>
-      <w:r>
-        <w:t xml:space="preserve"> billentyű</w:t>
-      </w:r>
-      <w:r>
-        <w:t xml:space="preserve"> a jobbra haladást irányítja, </w:t>
-      </w:r>
-      <w:r>
-        <w:t>a mozgás addig folyamatos, míg a billentyűk valamelyike lenyomott állapotban van</w:t>
-      </w:r>
-      <w:r>
-        <w:t xml:space="preserve">. Két különböző – nem ellentétes – irányú gomb </w:t>
-      </w:r>
-      <w:r>
-        <w:t>nyomva tartása</w:t>
-      </w:r>
-      <w:r>
-        <w:t xml:space="preserve"> esetén keresztirányú mozgás is lehetséges. </w:t>
+        <w:t>Szintén a</w:t>
+      </w:r>
+      <w:r>
+        <w:t xml:space="preserve"> játékos objektuma vezérli a lépések animációját, mely haladás közben lejátssza, álló h</w:t>
+      </w:r>
+      <w:r>
+        <w:t>elyzetben leállítja a lábak mozgatását.</w:t>
       </w:r>
     </w:p>
     <w:p>
@@ -4690,6 +4776,73 @@
         <w:jc w:val="left"/>
       </w:pPr>
       <w:r>
+        <w:t>Ebben a modulban találha</w:t>
+      </w:r>
+      <w:r>
+        <w:t>tóak a vezérlési interfészek is. A mouseControl direktíva az egérmo</w:t>
+      </w:r>
+      <w:r>
+        <w:t>zgás eseményeire</w:t>
+      </w:r>
+      <w:r>
+        <w:t xml:space="preserve"> figyel</w:t>
+      </w:r>
+      <w:r>
+        <w:t xml:space="preserve">, minden ilyen esemény bekövetkezésekor frissíti az irányított játékos tekintetének szögét. </w:t>
+      </w:r>
+      <w:r>
+        <w:t xml:space="preserve">Horizontális mozgás esetén a tekintet Y tengely körüli </w:t>
+      </w:r>
+      <w:r>
+        <w:lastRenderedPageBreak/>
+        <w:t xml:space="preserve">elfordulási </w:t>
+      </w:r>
+      <w:r>
+        <w:t>szöge módosul, v</w:t>
+      </w:r>
+      <w:r>
+        <w:t xml:space="preserve">ertikális mozgáskor a tekintet lokális koordinátarendszerének X tengely körüli forgásszöge </w:t>
+      </w:r>
+      <w:r>
+        <w:t>változik</w:t>
+      </w:r>
+      <w:r>
+        <w:t xml:space="preserve"> -90° és 90° között.</w:t>
+      </w:r>
+    </w:p>
+    <w:p>
+      <w:pPr>
+        <w:ind w:firstLine="851"/>
+        <w:jc w:val="left"/>
+      </w:pPr>
+      <w:r>
+        <w:t>A keyboardControl a billentyűzetről érkező bemenet eseményeinek hatására a játékos haladási irányának jelzőbitjeit állítja. Belső nézetű játékok esetén megszokott vezérlés szerint : [W] az előre, [S] a hátra, [A] a balra illetve [D]</w:t>
+      </w:r>
+      <w:r>
+        <w:t xml:space="preserve"> billentyű</w:t>
+      </w:r>
+      <w:r>
+        <w:t xml:space="preserve"> a jobbra haladást irányítja, </w:t>
+      </w:r>
+      <w:r>
+        <w:t>a mozgás addig folyamatos, míg a billentyűk valamelyike lenyomott állapotban van</w:t>
+      </w:r>
+      <w:r>
+        <w:t xml:space="preserve">. Két különböző – nem ellentétes – irányú gomb </w:t>
+      </w:r>
+      <w:r>
+        <w:t>nyomva tartása</w:t>
+      </w:r>
+      <w:r>
+        <w:t xml:space="preserve"> esetén keresztirányú mozgás is lehetséges. </w:t>
+      </w:r>
+    </w:p>
+    <w:p>
+      <w:pPr>
+        <w:ind w:firstLine="851"/>
+        <w:jc w:val="left"/>
+      </w:pPr>
+      <w:r>
         <w:t>A networkPlayerControlService végzi a hálózaton csatlakozott játékosok vezérlését. Ez az egyke szolgáltatás a szerverkomponenstől érkező információ alapján transzformálja a játékos modelleket és vezérli azok animációit.</w:t>
       </w:r>
     </w:p>
@@ -4697,7 +4850,7 @@
       <w:pPr>
         <w:pStyle w:val="Heading3"/>
       </w:pPr>
-      <w:bookmarkStart w:id="16" w:name="_Toc448177066"/>
+      <w:bookmarkStart w:id="17" w:name="_Toc448768418"/>
       <w:r>
         <w:t>Játék</w:t>
       </w:r>
@@ -4710,7 +4863,7 @@
       <w:r>
         <w:t>(fps_game.game)</w:t>
       </w:r>
-      <w:bookmarkEnd w:id="16"/>
+      <w:bookmarkEnd w:id="17"/>
     </w:p>
     <w:p>
       <w:pPr>
@@ -4723,18 +4876,14 @@
         <w:t>komponensek</w:t>
       </w:r>
       <w:r>
-        <w:t xml:space="preserve">. A játéktér és a játékosok inicializálásáért a gameSetupController nevű vezérlő a felelős, a játékszerverrel történő kommunikáció pedig a networkGameDriver nevű szolgáltatáson keresztül történik, </w:t>
-      </w:r>
-      <w:r>
-        <w:lastRenderedPageBreak/>
-        <w:t>mely csatlakozik a szerverhez, az aktuális játékost regisztrálja, hozzáadja a játéktérhez a többi játékost vagy törli a játéktérről a lecsatlakozottakat.</w:t>
+        <w:t>. A játéktér és a játékosok inicializálásáért a gameSetupController nevű vezérlő a felelős, a játékszerverrel történő kommunikáció pedig a networkGameDriver nevű szolgáltatáson keresztül történik, mely csatlakozik a szerverhez, az aktuális játékost regisztrálja, hozzáadja a játéktérhez a többi játékost vagy törli a játéktérről a lecsatlakozottakat.</w:t>
       </w:r>
     </w:p>
     <w:p>
       <w:pPr>
         <w:pStyle w:val="Heading3"/>
       </w:pPr>
-      <w:bookmarkStart w:id="17" w:name="_Toc448177067"/>
+      <w:bookmarkStart w:id="18" w:name="_Toc448768419"/>
       <w:r>
         <w:t>Hálózat</w:t>
       </w:r>
@@ -4747,7 +4896,7 @@
       <w:r>
         <w:t>(fps_game.network)</w:t>
       </w:r>
-      <w:bookmarkEnd w:id="17"/>
+      <w:bookmarkEnd w:id="18"/>
     </w:p>
     <w:p>
       <w:pPr>
@@ -4821,7 +4970,7 @@
         <w:rPr>
           <w:noProof/>
         </w:rPr>
-        <w:t>14</w:t>
+        <w:t>15</w:t>
       </w:r>
     </w:fldSimple>
   </w:p>

</xml_diff>